<commit_message>
more updates to outline
</commit_message>
<xml_diff>
--- a/writing/Nutritional-diversity-outline.docx
+++ b/writing/Nutritional-diversity-outline.docx
@@ -1651,7 +1651,35 @@
           <w:rFonts w:ascii="Times New Roman" w:hAnsi="Times New Roman" w:cs="Times New Roman"/>
           <w:b/>
         </w:rPr>
-        <w:t xml:space="preserve">1. What is the range of variability in nutritional profile across aquatic taxa? </w:t>
+        <w:t xml:space="preserve">1. What is the range of variability in </w:t>
+      </w:r>
+      <w:r>
+        <w:rPr>
+          <w:rFonts w:ascii="Times New Roman" w:hAnsi="Times New Roman" w:cs="Times New Roman"/>
+          <w:b/>
+        </w:rPr>
+        <w:t xml:space="preserve">the </w:t>
+      </w:r>
+      <w:r>
+        <w:rPr>
+          <w:rFonts w:ascii="Times New Roman" w:hAnsi="Times New Roman" w:cs="Times New Roman"/>
+          <w:b/>
+        </w:rPr>
+        <w:t xml:space="preserve">nutritional profile </w:t>
+      </w:r>
+      <w:r>
+        <w:rPr>
+          <w:rFonts w:ascii="Times New Roman" w:hAnsi="Times New Roman" w:cs="Times New Roman"/>
+          <w:b/>
+        </w:rPr>
+        <w:t xml:space="preserve">of edible portions </w:t>
+      </w:r>
+      <w:r>
+        <w:rPr>
+          <w:rFonts w:ascii="Times New Roman" w:hAnsi="Times New Roman" w:cs="Times New Roman"/>
+          <w:b/>
+        </w:rPr>
+        <w:t xml:space="preserve">across aquatic taxa? </w:t>
       </w:r>
     </w:p>
     <w:p>
@@ -1699,8 +1727,1121 @@
           <w:b/>
         </w:rPr>
       </w:pPr>
-      <w:bookmarkStart w:id="3" w:name="_GoBack"/>
-      <w:bookmarkEnd w:id="3"/>
+    </w:p>
+    <w:p>
+      <w:pPr>
+        <w:rPr>
+          <w:rFonts w:ascii="Times New Roman" w:hAnsi="Times New Roman" w:cs="Times New Roman"/>
+          <w:b/>
+        </w:rPr>
+      </w:pPr>
+      <w:r>
+        <w:rPr>
+          <w:rFonts w:ascii="Times New Roman" w:hAnsi="Times New Roman" w:cs="Times New Roman"/>
+          <w:b/>
+        </w:rPr>
+        <w:t>Methods:</w:t>
+      </w:r>
+    </w:p>
+    <w:p>
+      <w:pPr>
+        <w:rPr>
+          <w:rFonts w:ascii="Times New Roman" w:hAnsi="Times New Roman" w:cs="Times New Roman"/>
+          <w:b/>
+        </w:rPr>
+      </w:pPr>
+    </w:p>
+    <w:p>
+      <w:pPr>
+        <w:pStyle w:val="Heading2"/>
+        <w:spacing w:before="360" w:after="80" w:line="360" w:lineRule="auto"/>
+      </w:pPr>
+      <w:r>
+        <w:rPr>
+          <w:rFonts w:ascii="Times New Roman" w:eastAsia="Times New Roman" w:hAnsi="Times New Roman" w:cs="Times New Roman"/>
+          <w:sz w:val="24"/>
+          <w:szCs w:val="24"/>
+        </w:rPr>
+        <w:t>Methods</w:t>
+      </w:r>
+    </w:p>
+    <w:p>
+      <w:pPr>
+        <w:pStyle w:val="normal0"/>
+        <w:spacing w:line="360" w:lineRule="auto"/>
+      </w:pPr>
+      <w:r>
+        <w:rPr>
+          <w:rFonts w:ascii="Times New Roman" w:eastAsia="Times New Roman" w:hAnsi="Times New Roman" w:cs="Times New Roman"/>
+          <w:sz w:val="24"/>
+          <w:szCs w:val="24"/>
+        </w:rPr>
+        <w:t xml:space="preserve">We aimed to document the range of variation in nutrient content across commonly consumed aquatic taxa. To understand how nutrient content varies among species, we tested whether ecological traits known to be both biologically important and exhibit predictable scaling relationships could explain this variation. </w:t>
+      </w:r>
+      <w:commentRangeStart w:id="3"/>
+      <w:r>
+        <w:rPr>
+          <w:rFonts w:ascii="Times New Roman" w:eastAsia="Times New Roman" w:hAnsi="Times New Roman" w:cs="Times New Roman"/>
+          <w:sz w:val="24"/>
+          <w:szCs w:val="24"/>
+        </w:rPr>
+        <w:t>[We synthesized SPATIALLY AND SIZE EXPLICIT DATA, TO IDENTIFY THRESHOLDS IN GEOGRAPHY AND OR BODY SIZE THAT INDICATE THAT A SPECIES ACHIEVES 25% RDI IN A SINGLE PORTION.]</w:t>
+      </w:r>
+      <w:commentRangeEnd w:id="3"/>
+      <w:r>
+        <w:rPr>
+          <w:rStyle w:val="CommentReference"/>
+        </w:rPr>
+        <w:commentReference w:id="3"/>
+      </w:r>
+    </w:p>
+    <w:p>
+      <w:pPr>
+        <w:pStyle w:val="Heading3"/>
+        <w:spacing w:before="280" w:after="80" w:line="360" w:lineRule="auto"/>
+      </w:pPr>
+      <w:bookmarkStart w:id="4" w:name="h.3znysh7" w:colFirst="0" w:colLast="0"/>
+      <w:bookmarkEnd w:id="4"/>
+      <w:r>
+        <w:rPr>
+          <w:rFonts w:ascii="Times New Roman" w:eastAsia="Times New Roman" w:hAnsi="Times New Roman" w:cs="Times New Roman"/>
+          <w:color w:val="000000"/>
+        </w:rPr>
+        <w:t>Literature search and data collection</w:t>
+      </w:r>
+    </w:p>
+    <w:p>
+      <w:pPr>
+        <w:pStyle w:val="normal0"/>
+        <w:spacing w:line="360" w:lineRule="auto"/>
+      </w:pPr>
+      <w:r>
+        <w:rPr>
+          <w:rFonts w:ascii="Times New Roman" w:eastAsia="Times New Roman" w:hAnsi="Times New Roman" w:cs="Times New Roman"/>
+          <w:sz w:val="24"/>
+          <w:szCs w:val="24"/>
+        </w:rPr>
+        <w:t>To test how nutrient profile varies with ecological traits, we assembled a dataset of nutrient content in the edible portions of 400</w:t>
+      </w:r>
+      <w:commentRangeStart w:id="5"/>
+      <w:r>
+        <w:rPr>
+          <w:rFonts w:ascii="Times New Roman" w:eastAsia="Times New Roman" w:hAnsi="Times New Roman" w:cs="Times New Roman"/>
+          <w:sz w:val="24"/>
+          <w:szCs w:val="24"/>
+        </w:rPr>
+        <w:t xml:space="preserve"> aquatic species</w:t>
+      </w:r>
+      <w:commentRangeEnd w:id="5"/>
+      <w:r>
+        <w:commentReference w:id="5"/>
+      </w:r>
+      <w:r>
+        <w:rPr>
+          <w:rFonts w:ascii="Times New Roman" w:eastAsia="Times New Roman" w:hAnsi="Times New Roman" w:cs="Times New Roman"/>
+          <w:sz w:val="24"/>
+          <w:szCs w:val="24"/>
+        </w:rPr>
+        <w:t xml:space="preserve">. We defined the nutritional profile of a species as the quantity of a given nutrient in 100 g of edible tissue - a metric that is commonly used in the human food composition literature (Nowak et al. 2014). We aimed to include as many species as possible, from marine and freshwater systems, covering a wide geographic range. We searched the literature for analytical compositional values for each of these species. We searched the peer-reviewed literature as well as food composition databases or tables, such as the Food and Agriculture Organization’s INFOODS database (FAO/INFOODS 2014) and the United States Department of Agriculture’s Nutrient Files (USDA 2012). </w:t>
+      </w:r>
+      <w:commentRangeStart w:id="6"/>
+      <w:r>
+        <w:rPr>
+          <w:rFonts w:ascii="Times New Roman" w:eastAsia="Times New Roman" w:hAnsi="Times New Roman" w:cs="Times New Roman"/>
+          <w:sz w:val="24"/>
+          <w:szCs w:val="24"/>
+        </w:rPr>
+        <w:t>We restricted our analysis to include only the edible portions of wild, raw fish (thus excluding prepared or farmed seafood items)</w:t>
+      </w:r>
+      <w:commentRangeEnd w:id="6"/>
+      <w:r>
+        <w:rPr>
+          <w:rStyle w:val="CommentReference"/>
+        </w:rPr>
+        <w:commentReference w:id="6"/>
+      </w:r>
+      <w:r>
+        <w:rPr>
+          <w:rFonts w:ascii="Times New Roman" w:eastAsia="Times New Roman" w:hAnsi="Times New Roman" w:cs="Times New Roman"/>
+          <w:sz w:val="24"/>
+          <w:szCs w:val="24"/>
+        </w:rPr>
+        <w:t xml:space="preserve">. Our dataset includes quantities for the following microelements: calcium; iron; zinc; mercury and two fatty acids: </w:t>
+      </w:r>
+      <w:proofErr w:type="spellStart"/>
+      <w:r>
+        <w:rPr>
+          <w:rFonts w:ascii="Times New Roman" w:eastAsia="Times New Roman" w:hAnsi="Times New Roman" w:cs="Times New Roman"/>
+          <w:sz w:val="24"/>
+          <w:szCs w:val="24"/>
+        </w:rPr>
+        <w:t>eicosapentaenoic</w:t>
+      </w:r>
+      <w:proofErr w:type="spellEnd"/>
+      <w:r>
+        <w:rPr>
+          <w:rFonts w:ascii="Times New Roman" w:eastAsia="Times New Roman" w:hAnsi="Times New Roman" w:cs="Times New Roman"/>
+          <w:sz w:val="24"/>
+          <w:szCs w:val="24"/>
+        </w:rPr>
+        <w:t xml:space="preserve"> acid (EPA); and </w:t>
+      </w:r>
+      <w:proofErr w:type="spellStart"/>
+      <w:r>
+        <w:rPr>
+          <w:rFonts w:ascii="Times New Roman" w:eastAsia="Times New Roman" w:hAnsi="Times New Roman" w:cs="Times New Roman"/>
+          <w:sz w:val="24"/>
+          <w:szCs w:val="24"/>
+        </w:rPr>
+        <w:t>docosahexaenoic</w:t>
+      </w:r>
+      <w:proofErr w:type="spellEnd"/>
+      <w:r>
+        <w:rPr>
+          <w:rFonts w:ascii="Times New Roman" w:eastAsia="Times New Roman" w:hAnsi="Times New Roman" w:cs="Times New Roman"/>
+          <w:sz w:val="24"/>
+          <w:szCs w:val="24"/>
+        </w:rPr>
+        <w:t xml:space="preserve"> acid (DHA). To address inconsistencies in fatty acid data reporting, we standardized fatty acid measurements using the fatty acid </w:t>
+      </w:r>
+      <w:commentRangeStart w:id="7"/>
+      <w:r>
+        <w:rPr>
+          <w:rFonts w:ascii="Times New Roman" w:eastAsia="Times New Roman" w:hAnsi="Times New Roman" w:cs="Times New Roman"/>
+          <w:sz w:val="24"/>
+          <w:szCs w:val="24"/>
+        </w:rPr>
+        <w:t>conversion factors proposed by Nowak et al. (2014).</w:t>
+      </w:r>
+      <w:commentRangeEnd w:id="7"/>
+      <w:r>
+        <w:commentReference w:id="7"/>
+      </w:r>
+    </w:p>
+    <w:p>
+      <w:pPr>
+        <w:pStyle w:val="normal0"/>
+        <w:spacing w:line="360" w:lineRule="auto"/>
+      </w:pPr>
+    </w:p>
+    <w:p>
+      <w:pPr>
+        <w:pStyle w:val="normal0"/>
+        <w:spacing w:line="360" w:lineRule="auto"/>
+      </w:pPr>
+      <w:r>
+        <w:rPr>
+          <w:rFonts w:ascii="Times New Roman" w:eastAsia="Times New Roman" w:hAnsi="Times New Roman" w:cs="Times New Roman"/>
+          <w:sz w:val="24"/>
+          <w:szCs w:val="24"/>
+        </w:rPr>
+        <w:t xml:space="preserve">Ecological trait information was collected for each species from </w:t>
+      </w:r>
+      <w:proofErr w:type="spellStart"/>
+      <w:r>
+        <w:rPr>
+          <w:rFonts w:ascii="Times New Roman" w:eastAsia="Times New Roman" w:hAnsi="Times New Roman" w:cs="Times New Roman"/>
+          <w:sz w:val="24"/>
+          <w:szCs w:val="24"/>
+        </w:rPr>
+        <w:t>FishBase</w:t>
+      </w:r>
+      <w:proofErr w:type="spellEnd"/>
+      <w:r>
+        <w:rPr>
+          <w:rFonts w:ascii="Times New Roman" w:eastAsia="Times New Roman" w:hAnsi="Times New Roman" w:cs="Times New Roman"/>
+          <w:sz w:val="24"/>
+          <w:szCs w:val="24"/>
+        </w:rPr>
+        <w:t xml:space="preserve"> (</w:t>
+      </w:r>
+      <w:proofErr w:type="spellStart"/>
+      <w:r>
+        <w:rPr>
+          <w:rFonts w:ascii="Times New Roman" w:eastAsia="Times New Roman" w:hAnsi="Times New Roman" w:cs="Times New Roman"/>
+          <w:sz w:val="24"/>
+          <w:szCs w:val="24"/>
+        </w:rPr>
+        <w:t>Froese</w:t>
+      </w:r>
+      <w:proofErr w:type="spellEnd"/>
+      <w:r>
+        <w:rPr>
+          <w:rFonts w:ascii="Times New Roman" w:eastAsia="Times New Roman" w:hAnsi="Times New Roman" w:cs="Times New Roman"/>
+          <w:sz w:val="24"/>
+          <w:szCs w:val="24"/>
+        </w:rPr>
+        <w:t xml:space="preserve"> and </w:t>
+      </w:r>
+      <w:proofErr w:type="spellStart"/>
+      <w:r>
+        <w:rPr>
+          <w:rFonts w:ascii="Times New Roman" w:eastAsia="Times New Roman" w:hAnsi="Times New Roman" w:cs="Times New Roman"/>
+          <w:sz w:val="24"/>
+          <w:szCs w:val="24"/>
+        </w:rPr>
+        <w:t>Pauly</w:t>
+      </w:r>
+      <w:proofErr w:type="spellEnd"/>
+      <w:r>
+        <w:rPr>
+          <w:rFonts w:ascii="Times New Roman" w:eastAsia="Times New Roman" w:hAnsi="Times New Roman" w:cs="Times New Roman"/>
+          <w:sz w:val="24"/>
+          <w:szCs w:val="24"/>
+        </w:rPr>
+        <w:t xml:space="preserve"> 2014) and </w:t>
+      </w:r>
+      <w:proofErr w:type="spellStart"/>
+      <w:r>
+        <w:rPr>
+          <w:rFonts w:ascii="Times New Roman" w:eastAsia="Times New Roman" w:hAnsi="Times New Roman" w:cs="Times New Roman"/>
+          <w:sz w:val="24"/>
+          <w:szCs w:val="24"/>
+        </w:rPr>
+        <w:t>SeaLifeBase</w:t>
+      </w:r>
+      <w:proofErr w:type="spellEnd"/>
+      <w:r>
+        <w:rPr>
+          <w:rFonts w:ascii="Times New Roman" w:eastAsia="Times New Roman" w:hAnsi="Times New Roman" w:cs="Times New Roman"/>
+          <w:sz w:val="24"/>
+          <w:szCs w:val="24"/>
+        </w:rPr>
+        <w:t xml:space="preserve"> (</w:t>
+      </w:r>
+      <w:proofErr w:type="spellStart"/>
+      <w:r>
+        <w:rPr>
+          <w:rFonts w:ascii="Times New Roman" w:eastAsia="Times New Roman" w:hAnsi="Times New Roman" w:cs="Times New Roman"/>
+          <w:sz w:val="24"/>
+          <w:szCs w:val="24"/>
+        </w:rPr>
+        <w:t>Palomares</w:t>
+      </w:r>
+      <w:proofErr w:type="spellEnd"/>
+      <w:r>
+        <w:rPr>
+          <w:rFonts w:ascii="Times New Roman" w:eastAsia="Times New Roman" w:hAnsi="Times New Roman" w:cs="Times New Roman"/>
+          <w:sz w:val="24"/>
+          <w:szCs w:val="24"/>
+        </w:rPr>
+        <w:t xml:space="preserve"> and </w:t>
+      </w:r>
+      <w:proofErr w:type="spellStart"/>
+      <w:r>
+        <w:rPr>
+          <w:rFonts w:ascii="Times New Roman" w:eastAsia="Times New Roman" w:hAnsi="Times New Roman" w:cs="Times New Roman"/>
+          <w:sz w:val="24"/>
+          <w:szCs w:val="24"/>
+        </w:rPr>
+        <w:t>Pauly</w:t>
+      </w:r>
+      <w:proofErr w:type="spellEnd"/>
+      <w:r>
+        <w:rPr>
+          <w:rFonts w:ascii="Times New Roman" w:eastAsia="Times New Roman" w:hAnsi="Times New Roman" w:cs="Times New Roman"/>
+          <w:sz w:val="24"/>
+          <w:szCs w:val="24"/>
+        </w:rPr>
+        <w:t xml:space="preserve"> 2014). We included body size (maximum length), fractional trophic position, temperature preference (using latitude as a proxy) and habitat preference (Marine, Freshwater, brackish…). We converted body length data into body mass, using established length-mass relationship data (</w:t>
+      </w:r>
+      <w:r>
+        <w:rPr>
+          <w:rFonts w:ascii="Times New Roman" w:eastAsia="Times New Roman" w:hAnsi="Times New Roman" w:cs="Times New Roman"/>
+          <w:i/>
+          <w:sz w:val="24"/>
+          <w:szCs w:val="24"/>
+        </w:rPr>
+        <w:t>mass</w:t>
+      </w:r>
+      <w:r>
+        <w:rPr>
+          <w:rFonts w:ascii="Times New Roman" w:eastAsia="Times New Roman" w:hAnsi="Times New Roman" w:cs="Times New Roman"/>
+          <w:sz w:val="24"/>
+          <w:szCs w:val="24"/>
+        </w:rPr>
+        <w:t xml:space="preserve">= </w:t>
+      </w:r>
+      <w:r>
+        <w:rPr>
+          <w:rFonts w:ascii="Times New Roman" w:eastAsia="Times New Roman" w:hAnsi="Times New Roman" w:cs="Times New Roman"/>
+          <w:i/>
+          <w:sz w:val="24"/>
+          <w:szCs w:val="24"/>
+        </w:rPr>
+        <w:t>a*</w:t>
+      </w:r>
+      <w:proofErr w:type="spellStart"/>
+      <w:r>
+        <w:rPr>
+          <w:rFonts w:ascii="Times New Roman" w:eastAsia="Times New Roman" w:hAnsi="Times New Roman" w:cs="Times New Roman"/>
+          <w:i/>
+          <w:sz w:val="24"/>
+          <w:szCs w:val="24"/>
+        </w:rPr>
+        <w:t>length^b</w:t>
+      </w:r>
+      <w:proofErr w:type="spellEnd"/>
+      <w:r>
+        <w:rPr>
+          <w:rFonts w:ascii="Times New Roman" w:eastAsia="Times New Roman" w:hAnsi="Times New Roman" w:cs="Times New Roman"/>
+          <w:sz w:val="24"/>
+          <w:szCs w:val="24"/>
+        </w:rPr>
+        <w:t xml:space="preserve">). We used species-specific or taxon-specific </w:t>
+      </w:r>
+      <w:proofErr w:type="gramStart"/>
+      <w:r>
+        <w:rPr>
+          <w:rFonts w:ascii="Times New Roman" w:eastAsia="Times New Roman" w:hAnsi="Times New Roman" w:cs="Times New Roman"/>
+          <w:i/>
+          <w:sz w:val="24"/>
+          <w:szCs w:val="24"/>
+        </w:rPr>
+        <w:t>a</w:t>
+      </w:r>
+      <w:r>
+        <w:rPr>
+          <w:rFonts w:ascii="Times New Roman" w:eastAsia="Times New Roman" w:hAnsi="Times New Roman" w:cs="Times New Roman"/>
+          <w:sz w:val="24"/>
+          <w:szCs w:val="24"/>
+        </w:rPr>
+        <w:t xml:space="preserve"> and</w:t>
+      </w:r>
+      <w:proofErr w:type="gramEnd"/>
+      <w:r>
+        <w:rPr>
+          <w:rFonts w:ascii="Times New Roman" w:eastAsia="Times New Roman" w:hAnsi="Times New Roman" w:cs="Times New Roman"/>
+          <w:sz w:val="24"/>
+          <w:szCs w:val="24"/>
+        </w:rPr>
+        <w:t xml:space="preserve"> </w:t>
+      </w:r>
+      <w:r>
+        <w:rPr>
+          <w:rFonts w:ascii="Times New Roman" w:eastAsia="Times New Roman" w:hAnsi="Times New Roman" w:cs="Times New Roman"/>
+          <w:i/>
+          <w:sz w:val="24"/>
+          <w:szCs w:val="24"/>
+        </w:rPr>
+        <w:t>b</w:t>
+      </w:r>
+      <w:r>
+        <w:rPr>
+          <w:rFonts w:ascii="Times New Roman" w:eastAsia="Times New Roman" w:hAnsi="Times New Roman" w:cs="Times New Roman"/>
+          <w:sz w:val="24"/>
+          <w:szCs w:val="24"/>
+        </w:rPr>
+        <w:t xml:space="preserve"> parameter values published in </w:t>
+      </w:r>
+      <w:proofErr w:type="spellStart"/>
+      <w:r>
+        <w:rPr>
+          <w:rFonts w:ascii="Times New Roman" w:eastAsia="Times New Roman" w:hAnsi="Times New Roman" w:cs="Times New Roman"/>
+          <w:sz w:val="24"/>
+          <w:szCs w:val="24"/>
+        </w:rPr>
+        <w:t>Froese</w:t>
+      </w:r>
+      <w:proofErr w:type="spellEnd"/>
+      <w:r>
+        <w:rPr>
+          <w:rFonts w:ascii="Times New Roman" w:eastAsia="Times New Roman" w:hAnsi="Times New Roman" w:cs="Times New Roman"/>
+          <w:sz w:val="24"/>
+          <w:szCs w:val="24"/>
+        </w:rPr>
+        <w:t xml:space="preserve"> et al. (2013).</w:t>
+      </w:r>
+    </w:p>
+    <w:p>
+      <w:pPr>
+        <w:pStyle w:val="Heading3"/>
+        <w:spacing w:before="280" w:after="80" w:line="360" w:lineRule="auto"/>
+      </w:pPr>
+      <w:bookmarkStart w:id="8" w:name="h.2et92p0" w:colFirst="0" w:colLast="0"/>
+      <w:bookmarkEnd w:id="8"/>
+      <w:commentRangeStart w:id="9"/>
+      <w:r>
+        <w:rPr>
+          <w:rFonts w:ascii="Times New Roman" w:eastAsia="Times New Roman" w:hAnsi="Times New Roman" w:cs="Times New Roman"/>
+          <w:color w:val="000000"/>
+        </w:rPr>
+        <w:t>Statistical Analysis</w:t>
+      </w:r>
+      <w:commentRangeEnd w:id="9"/>
+      <w:r>
+        <w:rPr>
+          <w:rStyle w:val="CommentReference"/>
+          <w:rFonts w:ascii="Arial" w:eastAsia="Arial" w:hAnsi="Arial" w:cs="Arial"/>
+          <w:b w:val="0"/>
+          <w:bCs w:val="0"/>
+          <w:color w:val="000000"/>
+          <w:lang w:val="en-US"/>
+        </w:rPr>
+        <w:commentReference w:id="9"/>
+      </w:r>
+    </w:p>
+    <w:p>
+      <w:pPr>
+        <w:pStyle w:val="normal0"/>
+        <w:spacing w:line="360" w:lineRule="auto"/>
+      </w:pPr>
+      <w:r>
+        <w:rPr>
+          <w:rFonts w:ascii="Times New Roman" w:eastAsia="Times New Roman" w:hAnsi="Times New Roman" w:cs="Times New Roman"/>
+          <w:sz w:val="24"/>
+          <w:szCs w:val="24"/>
+        </w:rPr>
+        <w:t>We modeled the relationship between nutrient content and species’ traits with linear regression models using a log-transformed power function. The full model included the entire set of predictors:</w:t>
+      </w:r>
+    </w:p>
+    <w:p>
+      <w:pPr>
+        <w:pStyle w:val="normal0"/>
+        <w:spacing w:line="360" w:lineRule="auto"/>
+      </w:pPr>
+    </w:p>
+    <w:p>
+      <w:pPr>
+        <w:pStyle w:val="normal0"/>
+        <w:spacing w:line="576" w:lineRule="auto"/>
+      </w:pPr>
+      <w:proofErr w:type="spellStart"/>
+      <w:proofErr w:type="gramStart"/>
+      <w:r>
+        <w:rPr>
+          <w:rFonts w:ascii="Times New Roman" w:eastAsia="Times New Roman" w:hAnsi="Times New Roman" w:cs="Times New Roman"/>
+          <w:sz w:val="24"/>
+          <w:szCs w:val="24"/>
+        </w:rPr>
+        <w:t>ln</w:t>
+      </w:r>
+      <w:proofErr w:type="spellEnd"/>
+      <w:proofErr w:type="gramEnd"/>
+      <w:r>
+        <w:rPr>
+          <w:rFonts w:ascii="Times New Roman" w:eastAsia="Times New Roman" w:hAnsi="Times New Roman" w:cs="Times New Roman"/>
+          <w:sz w:val="24"/>
+          <w:szCs w:val="24"/>
+        </w:rPr>
+        <w:t xml:space="preserve">(nutrient content) = </w:t>
+      </w:r>
+      <w:r>
+        <w:rPr>
+          <w:rFonts w:ascii="Times New Roman" w:eastAsia="Times New Roman" w:hAnsi="Times New Roman" w:cs="Times New Roman"/>
+          <w:i/>
+          <w:sz w:val="24"/>
+          <w:szCs w:val="24"/>
+        </w:rPr>
+        <w:t>Β</w:t>
+      </w:r>
+      <w:r>
+        <w:rPr>
+          <w:rFonts w:ascii="Times New Roman" w:eastAsia="Times New Roman" w:hAnsi="Times New Roman" w:cs="Times New Roman"/>
+          <w:i/>
+          <w:sz w:val="14"/>
+          <w:szCs w:val="14"/>
+          <w:vertAlign w:val="subscript"/>
+        </w:rPr>
+        <w:t>0.i</w:t>
+      </w:r>
+      <w:r>
+        <w:rPr>
+          <w:rFonts w:ascii="Times New Roman" w:eastAsia="Times New Roman" w:hAnsi="Times New Roman" w:cs="Times New Roman"/>
+          <w:sz w:val="24"/>
+          <w:szCs w:val="24"/>
+        </w:rPr>
+        <w:t xml:space="preserve"> + </w:t>
+      </w:r>
+      <w:r>
+        <w:rPr>
+          <w:rFonts w:ascii="Times New Roman" w:eastAsia="Times New Roman" w:hAnsi="Times New Roman" w:cs="Times New Roman"/>
+          <w:i/>
+          <w:sz w:val="24"/>
+          <w:szCs w:val="24"/>
+        </w:rPr>
+        <w:t>Β</w:t>
+      </w:r>
+      <w:r>
+        <w:rPr>
+          <w:rFonts w:ascii="Times New Roman" w:eastAsia="Times New Roman" w:hAnsi="Times New Roman" w:cs="Times New Roman"/>
+          <w:i/>
+          <w:sz w:val="14"/>
+          <w:szCs w:val="14"/>
+          <w:vertAlign w:val="subscript"/>
+        </w:rPr>
+        <w:t>1.i</w:t>
+      </w:r>
+      <w:r>
+        <w:rPr>
+          <w:rFonts w:ascii="Times New Roman" w:eastAsia="Times New Roman" w:hAnsi="Times New Roman" w:cs="Times New Roman"/>
+          <w:sz w:val="24"/>
+          <w:szCs w:val="24"/>
+        </w:rPr>
+        <w:t>*</w:t>
+      </w:r>
+      <w:proofErr w:type="spellStart"/>
+      <w:r>
+        <w:rPr>
+          <w:rFonts w:ascii="Times New Roman" w:eastAsia="Times New Roman" w:hAnsi="Times New Roman" w:cs="Times New Roman"/>
+          <w:sz w:val="24"/>
+          <w:szCs w:val="24"/>
+        </w:rPr>
+        <w:t>ln</w:t>
+      </w:r>
+      <w:proofErr w:type="spellEnd"/>
+      <w:r>
+        <w:rPr>
+          <w:rFonts w:ascii="Times New Roman" w:eastAsia="Times New Roman" w:hAnsi="Times New Roman" w:cs="Times New Roman"/>
+          <w:sz w:val="24"/>
+          <w:szCs w:val="24"/>
+        </w:rPr>
+        <w:t xml:space="preserve">(body size)*latitude + </w:t>
+      </w:r>
+      <w:r>
+        <w:rPr>
+          <w:rFonts w:ascii="Times New Roman" w:eastAsia="Times New Roman" w:hAnsi="Times New Roman" w:cs="Times New Roman"/>
+          <w:i/>
+          <w:sz w:val="24"/>
+          <w:szCs w:val="24"/>
+        </w:rPr>
+        <w:t>Β</w:t>
+      </w:r>
+      <w:r>
+        <w:rPr>
+          <w:rFonts w:ascii="Times New Roman" w:eastAsia="Times New Roman" w:hAnsi="Times New Roman" w:cs="Times New Roman"/>
+          <w:i/>
+          <w:sz w:val="14"/>
+          <w:szCs w:val="14"/>
+          <w:vertAlign w:val="subscript"/>
+        </w:rPr>
+        <w:t>2.i</w:t>
+      </w:r>
+      <w:r>
+        <w:rPr>
+          <w:rFonts w:ascii="Times New Roman" w:eastAsia="Times New Roman" w:hAnsi="Times New Roman" w:cs="Times New Roman"/>
+          <w:sz w:val="24"/>
+          <w:szCs w:val="24"/>
+        </w:rPr>
+        <w:t>*</w:t>
+      </w:r>
+      <w:proofErr w:type="spellStart"/>
+      <w:r>
+        <w:rPr>
+          <w:rFonts w:ascii="Times New Roman" w:eastAsia="Times New Roman" w:hAnsi="Times New Roman" w:cs="Times New Roman"/>
+          <w:sz w:val="24"/>
+          <w:szCs w:val="24"/>
+        </w:rPr>
+        <w:t>ln</w:t>
+      </w:r>
+      <w:proofErr w:type="spellEnd"/>
+      <w:r>
+        <w:rPr>
+          <w:rFonts w:ascii="Times New Roman" w:eastAsia="Times New Roman" w:hAnsi="Times New Roman" w:cs="Times New Roman"/>
+          <w:sz w:val="24"/>
+          <w:szCs w:val="24"/>
+        </w:rPr>
+        <w:t xml:space="preserve">(body size)*(trophic position)  + </w:t>
+      </w:r>
+      <w:r>
+        <w:rPr>
+          <w:rFonts w:ascii="Times New Roman" w:eastAsia="Times New Roman" w:hAnsi="Times New Roman" w:cs="Times New Roman"/>
+          <w:i/>
+          <w:sz w:val="24"/>
+          <w:szCs w:val="24"/>
+        </w:rPr>
+        <w:t>Β</w:t>
+      </w:r>
+      <w:r>
+        <w:rPr>
+          <w:rFonts w:ascii="Times New Roman" w:eastAsia="Times New Roman" w:hAnsi="Times New Roman" w:cs="Times New Roman"/>
+          <w:i/>
+          <w:sz w:val="14"/>
+          <w:szCs w:val="14"/>
+          <w:vertAlign w:val="subscript"/>
+        </w:rPr>
+        <w:t>3.i</w:t>
+      </w:r>
+      <w:r>
+        <w:rPr>
+          <w:rFonts w:ascii="Times New Roman" w:eastAsia="Times New Roman" w:hAnsi="Times New Roman" w:cs="Times New Roman"/>
+          <w:sz w:val="24"/>
+          <w:szCs w:val="24"/>
+        </w:rPr>
+        <w:t>*</w:t>
+      </w:r>
+      <w:proofErr w:type="spellStart"/>
+      <w:r>
+        <w:rPr>
+          <w:rFonts w:ascii="Times New Roman" w:eastAsia="Times New Roman" w:hAnsi="Times New Roman" w:cs="Times New Roman"/>
+          <w:sz w:val="24"/>
+          <w:szCs w:val="24"/>
+        </w:rPr>
+        <w:t>ln</w:t>
+      </w:r>
+      <w:proofErr w:type="spellEnd"/>
+      <w:r>
+        <w:rPr>
+          <w:rFonts w:ascii="Times New Roman" w:eastAsia="Times New Roman" w:hAnsi="Times New Roman" w:cs="Times New Roman"/>
+          <w:sz w:val="24"/>
+          <w:szCs w:val="24"/>
+        </w:rPr>
+        <w:t xml:space="preserve">(body size)*(habitat) + </w:t>
+      </w:r>
+      <w:proofErr w:type="spellStart"/>
+      <w:r>
+        <w:rPr>
+          <w:rFonts w:ascii="Times New Roman" w:eastAsia="Times New Roman" w:hAnsi="Times New Roman" w:cs="Times New Roman"/>
+          <w:sz w:val="24"/>
+          <w:szCs w:val="24"/>
+        </w:rPr>
+        <w:t>ε</w:t>
+      </w:r>
+      <w:r>
+        <w:rPr>
+          <w:rFonts w:ascii="Times New Roman" w:eastAsia="Times New Roman" w:hAnsi="Times New Roman" w:cs="Times New Roman"/>
+          <w:sz w:val="14"/>
+          <w:szCs w:val="14"/>
+          <w:vertAlign w:val="subscript"/>
+        </w:rPr>
+        <w:t>i</w:t>
+      </w:r>
+      <w:proofErr w:type="spellEnd"/>
+    </w:p>
+    <w:p>
+      <w:pPr>
+        <w:pStyle w:val="normal0"/>
+        <w:spacing w:line="360" w:lineRule="auto"/>
+      </w:pPr>
+      <w:r>
+        <w:rPr>
+          <w:rFonts w:ascii="Times New Roman" w:eastAsia="Times New Roman" w:hAnsi="Times New Roman" w:cs="Times New Roman"/>
+          <w:sz w:val="24"/>
+          <w:szCs w:val="24"/>
+        </w:rPr>
+        <w:t xml:space="preserve">We created models from subsets of the full model that represented hypotheses based on the known physiological roles of micronutrients </w:t>
+      </w:r>
+      <w:r>
+        <w:rPr>
+          <w:rFonts w:ascii="Times New Roman" w:eastAsia="Times New Roman" w:hAnsi="Times New Roman" w:cs="Times New Roman"/>
+          <w:b/>
+          <w:sz w:val="24"/>
+          <w:szCs w:val="24"/>
+        </w:rPr>
+        <w:t>and their relationships to our set of predictors</w:t>
+      </w:r>
+      <w:r>
+        <w:rPr>
+          <w:rFonts w:ascii="Times New Roman" w:eastAsia="Times New Roman" w:hAnsi="Times New Roman" w:cs="Times New Roman"/>
+          <w:sz w:val="24"/>
+          <w:szCs w:val="24"/>
+        </w:rPr>
+        <w:t xml:space="preserve">. We identified the best subset of models using the </w:t>
+      </w:r>
+      <w:proofErr w:type="spellStart"/>
+      <w:r>
+        <w:rPr>
+          <w:rFonts w:ascii="Times New Roman" w:eastAsia="Times New Roman" w:hAnsi="Times New Roman" w:cs="Times New Roman"/>
+          <w:sz w:val="24"/>
+          <w:szCs w:val="24"/>
+        </w:rPr>
+        <w:t>Akaike</w:t>
+      </w:r>
+      <w:proofErr w:type="spellEnd"/>
+      <w:r>
+        <w:rPr>
+          <w:rFonts w:ascii="Times New Roman" w:eastAsia="Times New Roman" w:hAnsi="Times New Roman" w:cs="Times New Roman"/>
+          <w:sz w:val="24"/>
+          <w:szCs w:val="24"/>
+        </w:rPr>
+        <w:t xml:space="preserve"> Information Criterion, adjusted for small sample sizes (</w:t>
+      </w:r>
+      <w:proofErr w:type="spellStart"/>
+      <w:r>
+        <w:rPr>
+          <w:rFonts w:ascii="Times New Roman" w:eastAsia="Times New Roman" w:hAnsi="Times New Roman" w:cs="Times New Roman"/>
+          <w:sz w:val="24"/>
+          <w:szCs w:val="24"/>
+        </w:rPr>
+        <w:t>AICc</w:t>
+      </w:r>
+      <w:proofErr w:type="spellEnd"/>
+      <w:r>
+        <w:rPr>
+          <w:rFonts w:ascii="Times New Roman" w:eastAsia="Times New Roman" w:hAnsi="Times New Roman" w:cs="Times New Roman"/>
+          <w:sz w:val="24"/>
+          <w:szCs w:val="24"/>
+        </w:rPr>
+        <w:t xml:space="preserve">). We used </w:t>
+      </w:r>
+      <w:proofErr w:type="spellStart"/>
+      <w:r>
+        <w:rPr>
+          <w:rFonts w:ascii="Times New Roman" w:eastAsia="Times New Roman" w:hAnsi="Times New Roman" w:cs="Times New Roman"/>
+          <w:sz w:val="24"/>
+          <w:szCs w:val="24"/>
+        </w:rPr>
+        <w:t>AICc</w:t>
+      </w:r>
+      <w:proofErr w:type="spellEnd"/>
+      <w:r>
+        <w:rPr>
+          <w:rFonts w:ascii="Times New Roman" w:eastAsia="Times New Roman" w:hAnsi="Times New Roman" w:cs="Times New Roman"/>
+          <w:sz w:val="24"/>
+          <w:szCs w:val="24"/>
+        </w:rPr>
+        <w:t xml:space="preserve">, </w:t>
+      </w:r>
+      <w:proofErr w:type="spellStart"/>
+      <w:r>
+        <w:rPr>
+          <w:rFonts w:ascii="Times New Roman" w:eastAsia="Times New Roman" w:hAnsi="Times New Roman" w:cs="Times New Roman"/>
+          <w:sz w:val="24"/>
+          <w:szCs w:val="24"/>
+        </w:rPr>
+        <w:t>δaic</w:t>
+      </w:r>
+      <w:proofErr w:type="spellEnd"/>
+      <w:r>
+        <w:rPr>
+          <w:rFonts w:ascii="Times New Roman" w:eastAsia="Times New Roman" w:hAnsi="Times New Roman" w:cs="Times New Roman"/>
+          <w:sz w:val="24"/>
+          <w:szCs w:val="24"/>
+        </w:rPr>
+        <w:t xml:space="preserve"> and </w:t>
+      </w:r>
+      <w:proofErr w:type="spellStart"/>
+      <w:r>
+        <w:rPr>
+          <w:rFonts w:ascii="Times New Roman" w:eastAsia="Times New Roman" w:hAnsi="Times New Roman" w:cs="Times New Roman"/>
+          <w:sz w:val="24"/>
+          <w:szCs w:val="24"/>
+        </w:rPr>
+        <w:t>Akaike</w:t>
+      </w:r>
+      <w:proofErr w:type="spellEnd"/>
+      <w:r>
+        <w:rPr>
+          <w:rFonts w:ascii="Times New Roman" w:eastAsia="Times New Roman" w:hAnsi="Times New Roman" w:cs="Times New Roman"/>
+          <w:sz w:val="24"/>
+          <w:szCs w:val="24"/>
+        </w:rPr>
+        <w:t xml:space="preserve"> weights (w) to compare models. We ranked models based on w, and selected the set of models that produced a cumulative w &gt; 0.95, meaning that we are 95% confident that the chosen set includes the best model (Burnham and Anderson 2002).</w:t>
+      </w:r>
+    </w:p>
+    <w:p>
+      <w:pPr>
+        <w:pStyle w:val="normal0"/>
+        <w:spacing w:line="360" w:lineRule="auto"/>
+      </w:pPr>
+    </w:p>
+    <w:p>
+      <w:pPr>
+        <w:pStyle w:val="normal0"/>
+        <w:spacing w:line="360" w:lineRule="auto"/>
+      </w:pPr>
+      <w:commentRangeStart w:id="10"/>
+      <w:commentRangeStart w:id="11"/>
+      <w:r>
+        <w:rPr>
+          <w:rFonts w:ascii="Times New Roman" w:eastAsia="Times New Roman" w:hAnsi="Times New Roman" w:cs="Times New Roman"/>
+          <w:sz w:val="24"/>
+          <w:szCs w:val="24"/>
+        </w:rPr>
+        <w:t xml:space="preserve">We report all models with </w:t>
+      </w:r>
+      <w:proofErr w:type="spellStart"/>
+      <w:r>
+        <w:rPr>
+          <w:rFonts w:ascii="Times New Roman" w:eastAsia="Times New Roman" w:hAnsi="Times New Roman" w:cs="Times New Roman"/>
+          <w:sz w:val="24"/>
+          <w:szCs w:val="24"/>
+        </w:rPr>
+        <w:t>AICc</w:t>
+      </w:r>
+      <w:proofErr w:type="spellEnd"/>
+      <w:r>
+        <w:rPr>
+          <w:rFonts w:ascii="Times New Roman" w:eastAsia="Times New Roman" w:hAnsi="Times New Roman" w:cs="Times New Roman"/>
+          <w:sz w:val="24"/>
+          <w:szCs w:val="24"/>
+        </w:rPr>
+        <w:t xml:space="preserve"> differences </w:t>
+      </w:r>
+      <w:proofErr w:type="gramStart"/>
+      <w:r>
+        <w:rPr>
+          <w:rFonts w:ascii="Times New Roman" w:eastAsia="Times New Roman" w:hAnsi="Times New Roman" w:cs="Times New Roman"/>
+          <w:sz w:val="24"/>
+          <w:szCs w:val="24"/>
+        </w:rPr>
+        <w:t xml:space="preserve">( </w:t>
+      </w:r>
+      <w:proofErr w:type="spellStart"/>
+      <w:r>
+        <w:rPr>
+          <w:rFonts w:ascii="Times New Roman" w:eastAsia="Times New Roman" w:hAnsi="Times New Roman" w:cs="Times New Roman"/>
+          <w:sz w:val="24"/>
+          <w:szCs w:val="24"/>
+        </w:rPr>
+        <w:t>δaic</w:t>
+      </w:r>
+      <w:proofErr w:type="spellEnd"/>
+      <w:proofErr w:type="gramEnd"/>
+      <w:r>
+        <w:rPr>
+          <w:rFonts w:ascii="Times New Roman" w:eastAsia="Times New Roman" w:hAnsi="Times New Roman" w:cs="Times New Roman"/>
+          <w:sz w:val="24"/>
+          <w:szCs w:val="24"/>
+        </w:rPr>
+        <w:t xml:space="preserve"> = </w:t>
+      </w:r>
+      <w:proofErr w:type="spellStart"/>
+      <w:r>
+        <w:rPr>
+          <w:rFonts w:ascii="Times New Roman" w:eastAsia="Times New Roman" w:hAnsi="Times New Roman" w:cs="Times New Roman"/>
+          <w:sz w:val="24"/>
+          <w:szCs w:val="24"/>
+        </w:rPr>
+        <w:t>AIC</w:t>
+      </w:r>
+      <w:r>
+        <w:rPr>
+          <w:rFonts w:ascii="Times New Roman" w:eastAsia="Times New Roman" w:hAnsi="Times New Roman" w:cs="Times New Roman"/>
+          <w:sz w:val="24"/>
+          <w:szCs w:val="24"/>
+          <w:vertAlign w:val="subscript"/>
+        </w:rPr>
+        <w:t>i</w:t>
+      </w:r>
+      <w:proofErr w:type="spellEnd"/>
+      <w:r>
+        <w:rPr>
+          <w:rFonts w:ascii="Arial Unicode MS" w:eastAsia="Arial Unicode MS" w:hAnsi="Arial Unicode MS" w:cs="Arial Unicode MS"/>
+          <w:sz w:val="24"/>
+          <w:szCs w:val="24"/>
+        </w:rPr>
+        <w:t xml:space="preserve"> − </w:t>
+      </w:r>
+      <w:proofErr w:type="spellStart"/>
+      <w:r>
+        <w:rPr>
+          <w:rFonts w:ascii="Arial Unicode MS" w:eastAsia="Arial Unicode MS" w:hAnsi="Arial Unicode MS" w:cs="Arial Unicode MS"/>
+          <w:sz w:val="24"/>
+          <w:szCs w:val="24"/>
+        </w:rPr>
+        <w:t>AIC</w:t>
+      </w:r>
+      <w:r>
+        <w:rPr>
+          <w:rFonts w:ascii="Times New Roman" w:eastAsia="Times New Roman" w:hAnsi="Times New Roman" w:cs="Times New Roman"/>
+          <w:sz w:val="24"/>
+          <w:szCs w:val="24"/>
+          <w:vertAlign w:val="subscript"/>
+        </w:rPr>
+        <w:t>min</w:t>
+      </w:r>
+      <w:proofErr w:type="spellEnd"/>
+      <w:r>
+        <w:rPr>
+          <w:rFonts w:ascii="Cardo" w:eastAsia="Cardo" w:hAnsi="Cardo" w:cs="Cardo"/>
+          <w:sz w:val="24"/>
+          <w:szCs w:val="24"/>
+        </w:rPr>
+        <w:t xml:space="preserve">) less than or equal to two ( </w:t>
+      </w:r>
+      <w:proofErr w:type="spellStart"/>
+      <w:r>
+        <w:rPr>
+          <w:rFonts w:ascii="Cardo" w:eastAsia="Cardo" w:hAnsi="Cardo" w:cs="Cardo"/>
+          <w:sz w:val="24"/>
+          <w:szCs w:val="24"/>
+        </w:rPr>
+        <w:t>δaic</w:t>
+      </w:r>
+      <w:proofErr w:type="spellEnd"/>
+      <w:r>
+        <w:rPr>
+          <w:rFonts w:ascii="Cardo" w:eastAsia="Cardo" w:hAnsi="Cardo" w:cs="Cardo"/>
+          <w:sz w:val="24"/>
+          <w:szCs w:val="24"/>
+        </w:rPr>
+        <w:t xml:space="preserve"> ≤ 2).</w:t>
+      </w:r>
+      <w:commentRangeEnd w:id="10"/>
+      <w:r>
+        <w:commentReference w:id="10"/>
+      </w:r>
+      <w:commentRangeEnd w:id="11"/>
+      <w:r>
+        <w:commentReference w:id="11"/>
+      </w:r>
+      <w:r>
+        <w:rPr>
+          <w:rFonts w:ascii="Times New Roman" w:eastAsia="Times New Roman" w:hAnsi="Times New Roman" w:cs="Times New Roman"/>
+          <w:sz w:val="24"/>
+          <w:szCs w:val="24"/>
+        </w:rPr>
+        <w:t xml:space="preserve"> In cases where we could not obtain measurements of all traits for all species, we performed model selection on reduced datasets without missing values (Appendix A). To account for model uncertainty, we performed model averaging of coefficients in all models with </w:t>
+      </w:r>
+      <w:proofErr w:type="spellStart"/>
+      <w:r>
+        <w:rPr>
+          <w:rFonts w:ascii="Times New Roman" w:eastAsia="Times New Roman" w:hAnsi="Times New Roman" w:cs="Times New Roman"/>
+          <w:sz w:val="24"/>
+          <w:szCs w:val="24"/>
+        </w:rPr>
+        <w:t>δaic</w:t>
+      </w:r>
+      <w:proofErr w:type="spellEnd"/>
+      <w:r>
+        <w:rPr>
+          <w:rFonts w:ascii="Times New Roman" w:eastAsia="Times New Roman" w:hAnsi="Times New Roman" w:cs="Times New Roman"/>
+          <w:sz w:val="24"/>
+          <w:szCs w:val="24"/>
+        </w:rPr>
+        <w:t xml:space="preserve"> &lt; 2, and included zeros as coefficients when variables did not enter a particular model (Burnham and Anderson 2002). We conducted all our analyses in R version 3.1.2 (R Core Development 2014) using the </w:t>
+      </w:r>
+      <w:proofErr w:type="spellStart"/>
+      <w:r>
+        <w:rPr>
+          <w:rFonts w:ascii="Times New Roman" w:eastAsia="Times New Roman" w:hAnsi="Times New Roman" w:cs="Times New Roman"/>
+          <w:sz w:val="24"/>
+          <w:szCs w:val="24"/>
+        </w:rPr>
+        <w:t>MuMIn</w:t>
+      </w:r>
+      <w:proofErr w:type="spellEnd"/>
+      <w:r>
+        <w:rPr>
+          <w:rFonts w:ascii="Times New Roman" w:eastAsia="Times New Roman" w:hAnsi="Times New Roman" w:cs="Times New Roman"/>
+          <w:sz w:val="24"/>
+          <w:szCs w:val="24"/>
+        </w:rPr>
+        <w:t xml:space="preserve"> package (</w:t>
+      </w:r>
+      <w:hyperlink r:id="rId7">
+        <w:r>
+          <w:rPr>
+            <w:rFonts w:ascii="Times New Roman" w:eastAsia="Times New Roman" w:hAnsi="Times New Roman" w:cs="Times New Roman"/>
+            <w:color w:val="1155CC"/>
+            <w:sz w:val="24"/>
+            <w:szCs w:val="24"/>
+            <w:u w:val="single"/>
+          </w:rPr>
+          <w:t>http://r-forge.r-project.org/projects/mumin/</w:t>
+        </w:r>
+      </w:hyperlink>
+      <w:r>
+        <w:rPr>
+          <w:rFonts w:ascii="Times New Roman" w:eastAsia="Times New Roman" w:hAnsi="Times New Roman" w:cs="Times New Roman"/>
+          <w:sz w:val="24"/>
+          <w:szCs w:val="24"/>
+        </w:rPr>
+        <w:t>).</w:t>
+      </w:r>
+    </w:p>
+    <w:p>
+      <w:pPr>
+        <w:pStyle w:val="normal0"/>
+        <w:spacing w:line="360" w:lineRule="auto"/>
+      </w:pPr>
+    </w:p>
+    <w:p>
+      <w:pPr>
+        <w:pStyle w:val="normal0"/>
+        <w:spacing w:line="360" w:lineRule="auto"/>
+      </w:pPr>
+      <w:r>
+        <w:rPr>
+          <w:rFonts w:ascii="Times New Roman" w:eastAsia="Times New Roman" w:hAnsi="Times New Roman" w:cs="Times New Roman"/>
+          <w:sz w:val="24"/>
+          <w:szCs w:val="24"/>
+          <w:highlight w:val="yellow"/>
+        </w:rPr>
+        <w:t>-</w:t>
+      </w:r>
+      <w:proofErr w:type="gramStart"/>
+      <w:r>
+        <w:rPr>
+          <w:rFonts w:ascii="Times New Roman" w:eastAsia="Times New Roman" w:hAnsi="Times New Roman" w:cs="Times New Roman"/>
+          <w:sz w:val="24"/>
+          <w:szCs w:val="24"/>
+          <w:highlight w:val="yellow"/>
+        </w:rPr>
+        <w:t>somewhere</w:t>
+      </w:r>
+      <w:proofErr w:type="gramEnd"/>
+      <w:r>
+        <w:rPr>
+          <w:rFonts w:ascii="Times New Roman" w:eastAsia="Times New Roman" w:hAnsi="Times New Roman" w:cs="Times New Roman"/>
+          <w:sz w:val="24"/>
+          <w:szCs w:val="24"/>
+          <w:highlight w:val="yellow"/>
+        </w:rPr>
+        <w:t xml:space="preserve"> here, need to address multi-</w:t>
+      </w:r>
+      <w:proofErr w:type="spellStart"/>
+      <w:r>
+        <w:rPr>
+          <w:rFonts w:ascii="Times New Roman" w:eastAsia="Times New Roman" w:hAnsi="Times New Roman" w:cs="Times New Roman"/>
+          <w:sz w:val="24"/>
+          <w:szCs w:val="24"/>
+          <w:highlight w:val="yellow"/>
+        </w:rPr>
+        <w:t>collinearity</w:t>
+      </w:r>
+      <w:proofErr w:type="spellEnd"/>
+      <w:r>
+        <w:rPr>
+          <w:rFonts w:ascii="Times New Roman" w:eastAsia="Times New Roman" w:hAnsi="Times New Roman" w:cs="Times New Roman"/>
+          <w:sz w:val="24"/>
+          <w:szCs w:val="24"/>
+          <w:highlight w:val="yellow"/>
+        </w:rPr>
+        <w:t xml:space="preserve"> of predictor variables etc.</w:t>
+      </w:r>
+    </w:p>
+    <w:p>
+      <w:pPr>
+        <w:rPr>
+          <w:rFonts w:ascii="Times New Roman" w:hAnsi="Times New Roman" w:cs="Times New Roman"/>
+          <w:b/>
+        </w:rPr>
+      </w:pPr>
+    </w:p>
+    <w:p>
+      <w:pPr>
+        <w:rPr>
+          <w:rFonts w:ascii="Times New Roman" w:hAnsi="Times New Roman" w:cs="Times New Roman"/>
+          <w:b/>
+        </w:rPr>
+      </w:pPr>
+      <w:r>
+        <w:rPr>
+          <w:rFonts w:ascii="Times New Roman" w:hAnsi="Times New Roman" w:cs="Times New Roman"/>
+          <w:b/>
+        </w:rPr>
+        <w:t>Results:</w:t>
+      </w:r>
+    </w:p>
+    <w:p>
+      <w:pPr>
+        <w:rPr>
+          <w:rFonts w:ascii="Times New Roman" w:hAnsi="Times New Roman" w:cs="Times New Roman"/>
+          <w:b/>
+        </w:rPr>
+      </w:pPr>
+      <w:bookmarkStart w:id="12" w:name="_GoBack"/>
+      <w:bookmarkEnd w:id="12"/>
+    </w:p>
+    <w:p>
+      <w:pPr>
+        <w:rPr>
+          <w:rFonts w:ascii="Times New Roman" w:hAnsi="Times New Roman" w:cs="Times New Roman"/>
+          <w:b/>
+        </w:rPr>
+      </w:pPr>
     </w:p>
     <w:sectPr>
       <w:pgSz w:w="12240" w:h="15840"/>
@@ -1855,6 +2996,135 @@
       <w:pPr>
         <w:pStyle w:val="CommentText"/>
       </w:pPr>
+    </w:p>
+  </w:comment>
+  <w:comment w:id="3" w:author="Joey Bernhardt" w:date="2015-12-09T13:50:00Z" w:initials="JB">
+    <w:p>
+      <w:pPr>
+        <w:pStyle w:val="CommentText"/>
+      </w:pPr>
+      <w:r>
+        <w:rPr>
+          <w:rStyle w:val="CommentReference"/>
+        </w:rPr>
+        <w:annotationRef/>
+      </w:r>
+      <w:r>
+        <w:t>From older version of paper, not sure this is so relevant here.</w:t>
+      </w:r>
+    </w:p>
+  </w:comment>
+  <w:comment w:id="5" w:author="Mary O'Connor" w:date="2015-12-09T13:47:00Z" w:initials="">
+    <w:p>
+      <w:pPr>
+        <w:pStyle w:val="normal0"/>
+        <w:widowControl w:val="0"/>
+        <w:spacing w:line="240" w:lineRule="auto"/>
+      </w:pPr>
+      <w:proofErr w:type="gramStart"/>
+      <w:r>
+        <w:t>reference</w:t>
+      </w:r>
+      <w:proofErr w:type="gramEnd"/>
+      <w:r>
+        <w:t xml:space="preserve"> here a table that will tell us what those species are. Maybe in the SI? Also a brief table of how many are fish, inverts, etc. and for which species you have info on which nutrient.</w:t>
+      </w:r>
+    </w:p>
+  </w:comment>
+  <w:comment w:id="6" w:author="Joey Bernhardt" w:date="2015-12-09T13:51:00Z" w:initials="JB">
+    <w:p>
+      <w:pPr>
+        <w:pStyle w:val="CommentText"/>
+      </w:pPr>
+      <w:r>
+        <w:rPr>
+          <w:rStyle w:val="CommentReference"/>
+        </w:rPr>
+        <w:annotationRef/>
+      </w:r>
+      <w:r>
+        <w:t>This isn’t quite true now with some of the new mollusk species</w:t>
+      </w:r>
+    </w:p>
+  </w:comment>
+  <w:comment w:id="7" w:author="Matthew Siegle" w:date="2015-12-09T13:47:00Z" w:initials="">
+    <w:p>
+      <w:pPr>
+        <w:pStyle w:val="normal0"/>
+        <w:widowControl w:val="0"/>
+        <w:spacing w:line="240" w:lineRule="auto"/>
+      </w:pPr>
+      <w:proofErr w:type="gramStart"/>
+      <w:r>
+        <w:t>brief</w:t>
+      </w:r>
+      <w:proofErr w:type="gramEnd"/>
+      <w:r>
+        <w:t xml:space="preserve"> description of this</w:t>
+      </w:r>
+    </w:p>
+  </w:comment>
+  <w:comment w:id="9" w:author="Joey Bernhardt" w:date="2015-12-09T13:52:00Z" w:initials="JB">
+    <w:p>
+      <w:pPr>
+        <w:pStyle w:val="CommentText"/>
+      </w:pPr>
+      <w:r>
+        <w:rPr>
+          <w:rStyle w:val="CommentReference"/>
+        </w:rPr>
+        <w:annotationRef/>
+      </w:r>
+      <w:proofErr w:type="gramStart"/>
+      <w:r>
+        <w:t>need</w:t>
+      </w:r>
+      <w:proofErr w:type="gramEnd"/>
+      <w:r>
+        <w:t xml:space="preserve"> to add in details on the multivariate stats.</w:t>
+      </w:r>
+    </w:p>
+  </w:comment>
+  <w:comment w:id="10" w:author="Mary O'Connor" w:date="2015-12-09T13:47:00Z" w:initials="">
+    <w:p>
+      <w:pPr>
+        <w:pStyle w:val="normal0"/>
+        <w:widowControl w:val="0"/>
+        <w:spacing w:line="240" w:lineRule="auto"/>
+      </w:pPr>
+      <w:proofErr w:type="gramStart"/>
+      <w:r>
+        <w:t>we</w:t>
+      </w:r>
+      <w:proofErr w:type="gramEnd"/>
+      <w:r>
+        <w:t xml:space="preserve"> need to report all of them. You could say here we averaged these models with delta </w:t>
+      </w:r>
+      <w:proofErr w:type="spellStart"/>
+      <w:r>
+        <w:t>vals</w:t>
+      </w:r>
+      <w:proofErr w:type="spellEnd"/>
+      <w:r>
+        <w:t xml:space="preserve"> &lt; 2</w:t>
+      </w:r>
+    </w:p>
+  </w:comment>
+  <w:comment w:id="11" w:author="Joey Bernhardt" w:date="2015-12-09T13:47:00Z" w:initials="">
+    <w:p>
+      <w:pPr>
+        <w:pStyle w:val="normal0"/>
+        <w:widowControl w:val="0"/>
+        <w:spacing w:line="240" w:lineRule="auto"/>
+      </w:pPr>
+      <w:proofErr w:type="gramStart"/>
+      <w:r>
+        <w:t>ok</w:t>
+      </w:r>
+      <w:proofErr w:type="gramEnd"/>
+      <w:r>
+        <w:t xml:space="preserve"> yes, will do</w:t>
+      </w:r>
     </w:p>
   </w:comment>
 </w:comments>
@@ -2132,6 +3402,29 @@
       <w:szCs w:val="26"/>
     </w:rPr>
   </w:style>
+  <w:style w:type="paragraph" w:styleId="Heading3">
+    <w:name w:val="heading 3"/>
+    <w:basedOn w:val="Normal"/>
+    <w:next w:val="Normal"/>
+    <w:link w:val="Heading3Char"/>
+    <w:uiPriority w:val="9"/>
+    <w:semiHidden/>
+    <w:unhideWhenUsed/>
+    <w:qFormat/>
+    <w:rsid w:val="00595F3D"/>
+    <w:pPr>
+      <w:keepNext/>
+      <w:keepLines/>
+      <w:spacing w:before="200"/>
+      <w:outlineLvl w:val="2"/>
+    </w:pPr>
+    <w:rPr>
+      <w:rFonts w:asciiTheme="majorHAnsi" w:eastAsiaTheme="majorEastAsia" w:hAnsiTheme="majorHAnsi" w:cstheme="majorBidi"/>
+      <w:b/>
+      <w:bCs/>
+      <w:color w:val="4F81BD" w:themeColor="accent1"/>
+    </w:rPr>
+  </w:style>
   <w:style w:type="character" w:default="1" w:styleId="DefaultParagraphFont">
     <w:name w:val="Default Paragraph Font"/>
     <w:uiPriority w:val="1"/>
@@ -2299,6 +3592,20 @@
       <w:ind w:left="720"/>
       <w:contextualSpacing/>
     </w:pPr>
+  </w:style>
+  <w:style w:type="character" w:customStyle="1" w:styleId="Heading3Char">
+    <w:name w:val="Heading 3 Char"/>
+    <w:basedOn w:val="DefaultParagraphFont"/>
+    <w:link w:val="Heading3"/>
+    <w:uiPriority w:val="9"/>
+    <w:semiHidden/>
+    <w:rsid w:val="00595F3D"/>
+    <w:rPr>
+      <w:rFonts w:asciiTheme="majorHAnsi" w:eastAsiaTheme="majorEastAsia" w:hAnsiTheme="majorHAnsi" w:cstheme="majorBidi"/>
+      <w:b/>
+      <w:bCs/>
+      <w:color w:val="4F81BD" w:themeColor="accent1"/>
+    </w:rPr>
   </w:style>
 </w:styles>
 </file>
@@ -2478,6 +3785,29 @@
       <w:szCs w:val="26"/>
     </w:rPr>
   </w:style>
+  <w:style w:type="paragraph" w:styleId="Heading3">
+    <w:name w:val="heading 3"/>
+    <w:basedOn w:val="Normal"/>
+    <w:next w:val="Normal"/>
+    <w:link w:val="Heading3Char"/>
+    <w:uiPriority w:val="9"/>
+    <w:semiHidden/>
+    <w:unhideWhenUsed/>
+    <w:qFormat/>
+    <w:rsid w:val="00595F3D"/>
+    <w:pPr>
+      <w:keepNext/>
+      <w:keepLines/>
+      <w:spacing w:before="200"/>
+      <w:outlineLvl w:val="2"/>
+    </w:pPr>
+    <w:rPr>
+      <w:rFonts w:asciiTheme="majorHAnsi" w:eastAsiaTheme="majorEastAsia" w:hAnsiTheme="majorHAnsi" w:cstheme="majorBidi"/>
+      <w:b/>
+      <w:bCs/>
+      <w:color w:val="4F81BD" w:themeColor="accent1"/>
+    </w:rPr>
+  </w:style>
   <w:style w:type="character" w:default="1" w:styleId="DefaultParagraphFont">
     <w:name w:val="Default Paragraph Font"/>
     <w:uiPriority w:val="1"/>
@@ -2645,6 +3975,20 @@
       <w:ind w:left="720"/>
       <w:contextualSpacing/>
     </w:pPr>
+  </w:style>
+  <w:style w:type="character" w:customStyle="1" w:styleId="Heading3Char">
+    <w:name w:val="Heading 3 Char"/>
+    <w:basedOn w:val="DefaultParagraphFont"/>
+    <w:link w:val="Heading3"/>
+    <w:uiPriority w:val="9"/>
+    <w:semiHidden/>
+    <w:rsid w:val="00595F3D"/>
+    <w:rPr>
+      <w:rFonts w:asciiTheme="majorHAnsi" w:eastAsiaTheme="majorEastAsia" w:hAnsiTheme="majorHAnsi" w:cstheme="majorBidi"/>
+      <w:b/>
+      <w:bCs/>
+      <w:color w:val="4F81BD" w:themeColor="accent1"/>
+    </w:rPr>
   </w:style>
 </w:styles>
 </file>

</xml_diff>

<commit_message>
more updates to the outline
</commit_message>
<xml_diff>
--- a/writing/Nutritional-diversity-outline.docx
+++ b/writing/Nutritional-diversity-outline.docx
@@ -1913,10 +1913,275 @@
           <w:rFonts w:ascii="Times New Roman" w:hAnsi="Times New Roman" w:cs="Times New Roman"/>
           <w:b/>
         </w:rPr>
+        <w:t>Few species contain reach DRI targets for multiple nutrients.</w:t>
+      </w:r>
+    </w:p>
+    <w:p>
+      <w:pPr>
+        <w:pStyle w:val="ListParagraph"/>
+        <w:numPr>
+          <w:ilvl w:val="0"/>
+          <w:numId w:val="2"/>
+        </w:numPr>
+        <w:rPr>
+          <w:rFonts w:ascii="Times New Roman" w:hAnsi="Times New Roman" w:cs="Times New Roman"/>
+          <w:b/>
+        </w:rPr>
+      </w:pPr>
+      <w:r>
+        <w:rPr>
+          <w:rFonts w:ascii="Times New Roman" w:hAnsi="Times New Roman" w:cs="Times New Roman"/>
+          <w:b/>
+        </w:rPr>
         <w:t>Functional group diversity enhances dietary nutritional diversity and nutritional benefits that human communities may derive from seafood assemblages.</w:t>
+      </w:r>
+      <w:r>
+        <w:rPr>
+          <w:rFonts w:ascii="Times New Roman" w:hAnsi="Times New Roman" w:cs="Times New Roman"/>
+          <w:b/>
+        </w:rPr>
+        <w:t xml:space="preserve"> </w:t>
+      </w:r>
+    </w:p>
+    <w:p>
+      <w:pPr>
+        <w:pStyle w:val="ListParagraph"/>
+        <w:numPr>
+          <w:ilvl w:val="0"/>
+          <w:numId w:val="2"/>
+        </w:numPr>
+        <w:rPr>
+          <w:rFonts w:ascii="Times New Roman" w:hAnsi="Times New Roman" w:cs="Times New Roman"/>
+          <w:b/>
+        </w:rPr>
+      </w:pPr>
+      <w:r>
+        <w:rPr>
+          <w:rFonts w:ascii="Times New Roman" w:hAnsi="Times New Roman" w:cs="Times New Roman"/>
+          <w:b/>
+        </w:rPr>
+        <w:t>ADD SOME SORT OF CASE STUDY THAT LOOKS AT NUTRITIONAL FUNCTIONAL DIVERSITY IN A GIVEN COUNTRY OR TAXON??</w:t>
       </w:r>
       <w:bookmarkStart w:id="12" w:name="_GoBack"/>
       <w:bookmarkEnd w:id="12"/>
+    </w:p>
+    <w:p>
+      <w:pPr>
+        <w:rPr>
+          <w:rFonts w:ascii="Times New Roman" w:hAnsi="Times New Roman" w:cs="Times New Roman"/>
+          <w:b/>
+        </w:rPr>
+      </w:pPr>
+    </w:p>
+    <w:p>
+      <w:pPr>
+        <w:rPr>
+          <w:rFonts w:ascii="Times New Roman" w:hAnsi="Times New Roman" w:cs="Times New Roman"/>
+          <w:b/>
+        </w:rPr>
+      </w:pPr>
+    </w:p>
+    <w:p>
+      <w:pPr>
+        <w:rPr>
+          <w:rFonts w:ascii="Times New Roman" w:hAnsi="Times New Roman" w:cs="Times New Roman"/>
+          <w:b/>
+        </w:rPr>
+      </w:pPr>
+      <w:r>
+        <w:rPr>
+          <w:rFonts w:ascii="Times New Roman" w:hAnsi="Times New Roman" w:cs="Times New Roman"/>
+          <w:b/>
+        </w:rPr>
+        <w:t>Discussion:</w:t>
+      </w:r>
+    </w:p>
+    <w:p>
+      <w:pPr>
+        <w:rPr>
+          <w:rFonts w:ascii="Times New Roman" w:hAnsi="Times New Roman" w:cs="Times New Roman"/>
+          <w:b/>
+        </w:rPr>
+      </w:pPr>
+    </w:p>
+    <w:p>
+      <w:pPr>
+        <w:pStyle w:val="normal0"/>
+        <w:spacing w:line="360" w:lineRule="auto"/>
+        <w:rPr>
+          <w:rFonts w:ascii="Times New Roman" w:eastAsia="Times New Roman" w:hAnsi="Times New Roman" w:cs="Times New Roman"/>
+          <w:sz w:val="24"/>
+          <w:szCs w:val="24"/>
+        </w:rPr>
+      </w:pPr>
+      <w:r>
+        <w:rPr>
+          <w:rFonts w:ascii="Times New Roman" w:eastAsia="Times New Roman" w:hAnsi="Times New Roman" w:cs="Times New Roman"/>
+          <w:sz w:val="24"/>
+          <w:szCs w:val="24"/>
+        </w:rPr>
+        <w:t xml:space="preserve">We found that the substantial variation in the nutritional content of an edible portion among seafood species can be explained partly major ecological </w:t>
+      </w:r>
+      <w:r>
+        <w:rPr>
+          <w:rFonts w:ascii="Times New Roman" w:eastAsia="Times New Roman" w:hAnsi="Times New Roman" w:cs="Times New Roman"/>
+          <w:sz w:val="24"/>
+          <w:szCs w:val="24"/>
+        </w:rPr>
+        <w:t>t</w:t>
+      </w:r>
+      <w:r>
+        <w:rPr>
+          <w:rFonts w:ascii="Times New Roman" w:eastAsia="Times New Roman" w:hAnsi="Times New Roman" w:cs="Times New Roman"/>
+          <w:sz w:val="24"/>
+          <w:szCs w:val="24"/>
+        </w:rPr>
+        <w:t>rai</w:t>
+      </w:r>
+      <w:r>
+        <w:rPr>
+          <w:rFonts w:ascii="Times New Roman" w:eastAsia="Times New Roman" w:hAnsi="Times New Roman" w:cs="Times New Roman"/>
+          <w:sz w:val="24"/>
+          <w:szCs w:val="24"/>
+        </w:rPr>
+        <w:t xml:space="preserve">ts: functional group, </w:t>
+      </w:r>
+      <w:r>
+        <w:rPr>
+          <w:rFonts w:ascii="Times New Roman" w:eastAsia="Times New Roman" w:hAnsi="Times New Roman" w:cs="Times New Roman"/>
+          <w:sz w:val="24"/>
+          <w:szCs w:val="24"/>
+        </w:rPr>
+        <w:t xml:space="preserve">latitude, body size and habitat associations. </w:t>
+      </w:r>
+    </w:p>
+    <w:p>
+      <w:pPr>
+        <w:pStyle w:val="normal0"/>
+        <w:spacing w:line="360" w:lineRule="auto"/>
+        <w:rPr>
+          <w:rFonts w:ascii="Times New Roman" w:eastAsia="Times New Roman" w:hAnsi="Times New Roman" w:cs="Times New Roman"/>
+          <w:sz w:val="24"/>
+          <w:szCs w:val="24"/>
+        </w:rPr>
+      </w:pPr>
+    </w:p>
+    <w:p>
+      <w:pPr>
+        <w:pStyle w:val="normal0"/>
+        <w:spacing w:line="360" w:lineRule="auto"/>
+        <w:rPr>
+          <w:rFonts w:ascii="Times New Roman" w:eastAsia="Times New Roman" w:hAnsi="Times New Roman" w:cs="Times New Roman"/>
+          <w:sz w:val="24"/>
+          <w:szCs w:val="24"/>
+        </w:rPr>
+      </w:pPr>
+      <w:r>
+        <w:rPr>
+          <w:rFonts w:ascii="Times New Roman" w:eastAsia="Times New Roman" w:hAnsi="Times New Roman" w:cs="Times New Roman"/>
+          <w:sz w:val="24"/>
+          <w:szCs w:val="24"/>
+        </w:rPr>
+        <w:t>In the context of DRI, very few species reach 25% of DRI for more than one micronutrient in a single portion. This means that to achieve RDI targets for a broad range of micronutrients, human diets must contain a variety of seafood species.</w:t>
+      </w:r>
+    </w:p>
+    <w:p>
+      <w:pPr>
+        <w:pStyle w:val="normal0"/>
+        <w:spacing w:line="360" w:lineRule="auto"/>
+        <w:rPr>
+          <w:rFonts w:ascii="Times New Roman" w:eastAsia="Times New Roman" w:hAnsi="Times New Roman" w:cs="Times New Roman"/>
+          <w:sz w:val="24"/>
+          <w:szCs w:val="24"/>
+        </w:rPr>
+      </w:pPr>
+    </w:p>
+    <w:p>
+      <w:pPr>
+        <w:pStyle w:val="normal0"/>
+        <w:spacing w:line="360" w:lineRule="auto"/>
+        <w:rPr>
+          <w:rFonts w:ascii="Times New Roman" w:eastAsia="Times New Roman" w:hAnsi="Times New Roman" w:cs="Times New Roman"/>
+          <w:sz w:val="24"/>
+          <w:szCs w:val="24"/>
+        </w:rPr>
+      </w:pPr>
+    </w:p>
+    <w:p>
+      <w:pPr>
+        <w:pStyle w:val="normal0"/>
+        <w:spacing w:line="360" w:lineRule="auto"/>
+      </w:pPr>
+      <w:r>
+        <w:rPr>
+          <w:rFonts w:ascii="Times New Roman" w:eastAsia="Times New Roman" w:hAnsi="Times New Roman" w:cs="Times New Roman"/>
+          <w:b/>
+          <w:sz w:val="24"/>
+          <w:szCs w:val="24"/>
+        </w:rPr>
+        <w:t xml:space="preserve">The two axes that most strongly control nutritional content of the edible portion are body size and latitude. In order to meet at least 25% of RDI for a range of nutrients, species must be XX size </w:t>
+      </w:r>
+      <w:commentRangeStart w:id="13"/>
+      <w:r>
+        <w:rPr>
+          <w:rFonts w:ascii="Times New Roman" w:eastAsia="Times New Roman" w:hAnsi="Times New Roman" w:cs="Times New Roman"/>
+          <w:b/>
+          <w:sz w:val="24"/>
+          <w:szCs w:val="24"/>
+        </w:rPr>
+        <w:t>and</w:t>
+      </w:r>
+      <w:commentRangeEnd w:id="13"/>
+      <w:r>
+        <w:commentReference w:id="13"/>
+      </w:r>
+      <w:r>
+        <w:rPr>
+          <w:rFonts w:ascii="Times New Roman" w:eastAsia="Times New Roman" w:hAnsi="Times New Roman" w:cs="Times New Roman"/>
+          <w:b/>
+          <w:sz w:val="24"/>
+          <w:szCs w:val="24"/>
+        </w:rPr>
+        <w:t xml:space="preserve"> come from XX latitude. For calcium, all species that contain 25% of RDI in one portion are 6.43kg or smaller. </w:t>
+      </w:r>
+      <w:r>
+        <w:rPr>
+          <w:rFonts w:ascii="Times New Roman" w:eastAsia="Times New Roman" w:hAnsi="Times New Roman" w:cs="Times New Roman"/>
+          <w:sz w:val="24"/>
+          <w:szCs w:val="24"/>
+        </w:rPr>
+        <w:t>In contrast to much of the existing work on stoichiometry in fishes, which address patterns of macroelement and macronutrient variability, here we studied variability in microelemental composition. We found even greater levels of variability in micronutrient stoichiometry than have been documented in the literature for macroelements. We found that Calcium content per edible portion varied by more than 500-fold (min=2.99, max=1503.00, median=45.15 mg/100 g). Fatty acids varied by X amount. Essential microelements varied by X fold, while non-essential elements such as mercury varied by X amount. It is possible that we found higher levels of variability than have been previously documented because we focused on micronutrients, which may be more variable across taxa than macronutrients due to their higher degree of functional specificity or lower level of homeostasis (Karimi et al. 2006). In addition, we sampled fishes over a much greater range of taxa, body sizes, geographic origins etc. Further, our data are for the edible portion of fish, which includes different body tissues depending on the species and its size. Sometimes the edible portion contains organs such as liver and skeleton, sometimes it is just muscle tissue. Nonetheless, in spite of the diversity of fishes included in our analysis, we found that our models had relatively high levels of explanatory power, suggesting that we have identified some traits that have a strong influence on whole body stoichiometry as well as the stoichiometry of the edible portion.</w:t>
+      </w:r>
+    </w:p>
+    <w:p>
+      <w:pPr>
+        <w:rPr>
+          <w:rFonts w:ascii="Times New Roman" w:hAnsi="Times New Roman" w:cs="Times New Roman"/>
+          <w:b/>
+        </w:rPr>
+      </w:pPr>
+    </w:p>
+    <w:p>
+      <w:pPr>
+        <w:pStyle w:val="normal0"/>
+        <w:spacing w:line="360" w:lineRule="auto"/>
+      </w:pPr>
+      <w:r>
+        <w:rPr>
+          <w:rFonts w:ascii="Times New Roman" w:eastAsia="Times New Roman" w:hAnsi="Times New Roman" w:cs="Times New Roman"/>
+          <w:sz w:val="24"/>
+          <w:szCs w:val="24"/>
+        </w:rPr>
+        <w:t xml:space="preserve">The degree of variability we documented in the edible portion is substantially higher than variability documented among whole body measurements of elemental composition of fishes documented in the ecological literature. This could be due to the fact we are sampling across much broader habitat/latitudinal/phylogenetic ranges, and/or because nutrient deposition is not uniform across body tissues, so including samples that are not uniform in their inclusion of body parts could increase the range of variability. Nonetheless, the relevant metric of nutritional value from the human perspective is the nutrient content of the edible portion, not the whole body. Thus, documented variability in whole body elemental composition may underestimate the variability in nutritional value of the edible portion.  </w:t>
+      </w:r>
+    </w:p>
+    <w:p>
+      <w:pPr>
+        <w:rPr>
+          <w:rFonts w:ascii="Times New Roman" w:hAnsi="Times New Roman" w:cs="Times New Roman"/>
+          <w:b/>
+        </w:rPr>
+      </w:pPr>
     </w:p>
     <w:sectPr>
       <w:pgSz w:w="12240" w:h="15840"/>
@@ -2158,6 +2423,18 @@
       </w:pPr>
       <w:r>
         <w:t>ok yes, will do</w:t>
+      </w:r>
+    </w:p>
+  </w:comment>
+  <w:comment w:id="13" w:author="Joey Bernhardt" w:date="2015-12-09T14:13:00Z" w:initials="">
+    <w:p>
+      <w:pPr>
+        <w:pStyle w:val="normal0"/>
+        <w:widowControl w:val="0"/>
+        <w:spacing w:line="240" w:lineRule="auto"/>
+      </w:pPr>
+      <w:r>
+        <w:t>identify these thresholds, and if they vary in direction depending on the nutrient</w:t>
       </w:r>
     </w:p>
   </w:comment>

</xml_diff>

<commit_message>
ugh. worst commit message ever. Sorry future Joey, but honestly I don't remember everything I did in this commit...I do know I created a new ntbl with new data cleaning code. and made some figures...
</commit_message>
<xml_diff>
--- a/writing/Nutritional-diversity-outline.docx
+++ b/writing/Nutritional-diversity-outline.docx
@@ -108,12 +108,14 @@
         </w:rPr>
         <w:t xml:space="preserve"> human </w:t>
       </w:r>
-      <w:r>
-        <w:rPr>
-          <w:rFonts w:ascii="Times New Roman" w:hAnsi="Times New Roman" w:cs="Times New Roman"/>
-        </w:rPr>
-        <w:t>well being</w:t>
-      </w:r>
+      <w:proofErr w:type="gramStart"/>
+      <w:r>
+        <w:rPr>
+          <w:rFonts w:ascii="Times New Roman" w:hAnsi="Times New Roman" w:cs="Times New Roman"/>
+        </w:rPr>
+        <w:t>well-being</w:t>
+      </w:r>
+      <w:proofErr w:type="gramEnd"/>
       <w:r>
         <w:rPr>
           <w:rFonts w:ascii="Times New Roman" w:hAnsi="Times New Roman" w:cs="Times New Roman"/>
@@ -226,7 +228,21 @@
         <w:rPr>
           <w:rFonts w:ascii="Times New Roman" w:eastAsia="Times New Roman" w:hAnsi="Times New Roman" w:cs="Times New Roman"/>
         </w:rPr>
-        <w:t xml:space="preserve">For example, filter-feeding molluscs represent a nutritionally distinct and valuable source of minerals (ie. calcium, iron and zinc), which are not present at equivalent levels in other functional groups. </w:t>
+        <w:t>For example, filter-feeding molluscs represent a nutritionally distinct and valuable source of minerals (</w:t>
+      </w:r>
+      <w:proofErr w:type="spellStart"/>
+      <w:r>
+        <w:rPr>
+          <w:rFonts w:ascii="Times New Roman" w:eastAsia="Times New Roman" w:hAnsi="Times New Roman" w:cs="Times New Roman"/>
+        </w:rPr>
+        <w:t>ie</w:t>
+      </w:r>
+      <w:proofErr w:type="spellEnd"/>
+      <w:r>
+        <w:rPr>
+          <w:rFonts w:ascii="Times New Roman" w:eastAsia="Times New Roman" w:hAnsi="Times New Roman" w:cs="Times New Roman"/>
+        </w:rPr>
+        <w:t xml:space="preserve">. calcium, iron and zinc), which are not present at equivalent levels in other functional groups. </w:t>
       </w:r>
       <w:r>
         <w:rPr>
@@ -280,7 +296,21 @@
         <w:rPr>
           <w:rFonts w:ascii="Times New Roman" w:eastAsia="Times New Roman" w:hAnsi="Times New Roman" w:cs="Times New Roman"/>
         </w:rPr>
-        <w:t xml:space="preserve"> that an ecological trait-based approach is effective at simplifying the complexity of aquatic food webs into a few key axes that strongly control the composition of micronutrients in fish assemblages. For some, but not all, nutrients we analyzed (e.g. Ca, Hg, EPA, DHA), the nutrient content of edible portions v</w:t>
+        <w:t xml:space="preserve"> that an ecological trait-based approach is effective at simplifying the complexity of aquatic food webs into a few key axes that strongly control the composition of micronutrients in fish assemblages. For some, but not all, nutrients we analyzed (e.g. </w:t>
+      </w:r>
+      <w:proofErr w:type="spellStart"/>
+      <w:r>
+        <w:rPr>
+          <w:rFonts w:ascii="Times New Roman" w:eastAsia="Times New Roman" w:hAnsi="Times New Roman" w:cs="Times New Roman"/>
+        </w:rPr>
+        <w:t>Ca</w:t>
+      </w:r>
+      <w:proofErr w:type="spellEnd"/>
+      <w:r>
+        <w:rPr>
+          <w:rFonts w:ascii="Times New Roman" w:eastAsia="Times New Roman" w:hAnsi="Times New Roman" w:cs="Times New Roman"/>
+        </w:rPr>
+        <w:t>, Hg, EPA, DHA), the nutrient content of edible portions v</w:t>
       </w:r>
       <w:r>
         <w:rPr>
@@ -330,12 +360,14 @@
         </w:rPr>
         <w:t xml:space="preserve"> with one metric of human </w:t>
       </w:r>
+      <w:proofErr w:type="gramStart"/>
       <w:r>
         <w:rPr>
           <w:rFonts w:ascii="Times New Roman" w:eastAsia="Times New Roman" w:hAnsi="Times New Roman" w:cs="Times New Roman"/>
         </w:rPr>
         <w:t>well-being</w:t>
       </w:r>
+      <w:proofErr w:type="gramEnd"/>
       <w:r>
         <w:rPr>
           <w:rFonts w:ascii="Times New Roman" w:eastAsia="Times New Roman" w:hAnsi="Times New Roman" w:cs="Times New Roman"/>
@@ -431,7 +463,87 @@
           <w:rFonts w:ascii="Times New Roman" w:eastAsia="Times New Roman" w:hAnsi="Times New Roman" w:cs="Times New Roman"/>
           <w:b/>
         </w:rPr>
-        <w:t xml:space="preserve"> and micronutrients, such as vitamins and minerals (Kuhnlein and Receveur 2007, Kuhnlein et al. 2009, Kawarazuka and Bene 2011).</w:t>
+        <w:t xml:space="preserve"> and micronutrients, such as vitamins and minerals (</w:t>
+      </w:r>
+      <w:proofErr w:type="spellStart"/>
+      <w:r>
+        <w:rPr>
+          <w:rFonts w:ascii="Times New Roman" w:eastAsia="Times New Roman" w:hAnsi="Times New Roman" w:cs="Times New Roman"/>
+          <w:b/>
+        </w:rPr>
+        <w:t>Kuhnlein</w:t>
+      </w:r>
+      <w:proofErr w:type="spellEnd"/>
+      <w:r>
+        <w:rPr>
+          <w:rFonts w:ascii="Times New Roman" w:eastAsia="Times New Roman" w:hAnsi="Times New Roman" w:cs="Times New Roman"/>
+          <w:b/>
+        </w:rPr>
+        <w:t xml:space="preserve"> and </w:t>
+      </w:r>
+      <w:proofErr w:type="spellStart"/>
+      <w:r>
+        <w:rPr>
+          <w:rFonts w:ascii="Times New Roman" w:eastAsia="Times New Roman" w:hAnsi="Times New Roman" w:cs="Times New Roman"/>
+          <w:b/>
+        </w:rPr>
+        <w:t>Receveur</w:t>
+      </w:r>
+      <w:proofErr w:type="spellEnd"/>
+      <w:r>
+        <w:rPr>
+          <w:rFonts w:ascii="Times New Roman" w:eastAsia="Times New Roman" w:hAnsi="Times New Roman" w:cs="Times New Roman"/>
+          <w:b/>
+        </w:rPr>
+        <w:t xml:space="preserve"> 2007, </w:t>
+      </w:r>
+      <w:proofErr w:type="spellStart"/>
+      <w:r>
+        <w:rPr>
+          <w:rFonts w:ascii="Times New Roman" w:eastAsia="Times New Roman" w:hAnsi="Times New Roman" w:cs="Times New Roman"/>
+          <w:b/>
+        </w:rPr>
+        <w:t>Kuhnlein</w:t>
+      </w:r>
+      <w:proofErr w:type="spellEnd"/>
+      <w:r>
+        <w:rPr>
+          <w:rFonts w:ascii="Times New Roman" w:eastAsia="Times New Roman" w:hAnsi="Times New Roman" w:cs="Times New Roman"/>
+          <w:b/>
+        </w:rPr>
+        <w:t xml:space="preserve"> et al. 2009, </w:t>
+      </w:r>
+      <w:proofErr w:type="spellStart"/>
+      <w:r>
+        <w:rPr>
+          <w:rFonts w:ascii="Times New Roman" w:eastAsia="Times New Roman" w:hAnsi="Times New Roman" w:cs="Times New Roman"/>
+          <w:b/>
+        </w:rPr>
+        <w:t>Kawarazuka</w:t>
+      </w:r>
+      <w:proofErr w:type="spellEnd"/>
+      <w:r>
+        <w:rPr>
+          <w:rFonts w:ascii="Times New Roman" w:eastAsia="Times New Roman" w:hAnsi="Times New Roman" w:cs="Times New Roman"/>
+          <w:b/>
+        </w:rPr>
+        <w:t xml:space="preserve"> and </w:t>
+      </w:r>
+      <w:proofErr w:type="spellStart"/>
+      <w:r>
+        <w:rPr>
+          <w:rFonts w:ascii="Times New Roman" w:eastAsia="Times New Roman" w:hAnsi="Times New Roman" w:cs="Times New Roman"/>
+          <w:b/>
+        </w:rPr>
+        <w:t>Bene</w:t>
+      </w:r>
+      <w:proofErr w:type="spellEnd"/>
+      <w:r>
+        <w:rPr>
+          <w:rFonts w:ascii="Times New Roman" w:eastAsia="Times New Roman" w:hAnsi="Times New Roman" w:cs="Times New Roman"/>
+          <w:b/>
+        </w:rPr>
+        <w:t xml:space="preserve"> 2011).</w:t>
       </w:r>
       <w:r>
         <w:rPr>
@@ -480,14 +592,30 @@
           <w:rFonts w:ascii="Times New Roman" w:hAnsi="Times New Roman" w:cs="Times New Roman"/>
           <w:b/>
         </w:rPr>
-        <w:t xml:space="preserve">gical processes with human well </w:t>
-      </w:r>
-      <w:r>
-        <w:rPr>
-          <w:rFonts w:ascii="Times New Roman" w:hAnsi="Times New Roman" w:cs="Times New Roman"/>
-          <w:b/>
-        </w:rPr>
-        <w:t xml:space="preserve">being </w:t>
+        <w:t xml:space="preserve">gical processes with human </w:t>
+      </w:r>
+      <w:proofErr w:type="gramStart"/>
+      <w:r>
+        <w:rPr>
+          <w:rFonts w:ascii="Times New Roman" w:hAnsi="Times New Roman" w:cs="Times New Roman"/>
+          <w:b/>
+        </w:rPr>
+        <w:t>well-</w:t>
+      </w:r>
+      <w:r>
+        <w:rPr>
+          <w:rFonts w:ascii="Times New Roman" w:hAnsi="Times New Roman" w:cs="Times New Roman"/>
+          <w:b/>
+        </w:rPr>
+        <w:t>being</w:t>
+      </w:r>
+      <w:proofErr w:type="gramEnd"/>
+      <w:r>
+        <w:rPr>
+          <w:rFonts w:ascii="Times New Roman" w:hAnsi="Times New Roman" w:cs="Times New Roman"/>
+          <w:b/>
+        </w:rPr>
+        <w:t xml:space="preserve"> </w:t>
       </w:r>
       <w:r>
         <w:rPr>
@@ -813,7 +941,25 @@
           <w:b/>
           <w:lang w:val="en-US"/>
         </w:rPr>
-        <w:t xml:space="preserve"> and human well-being.</w:t>
+        <w:t xml:space="preserve"> and human </w:t>
+      </w:r>
+      <w:proofErr w:type="gramStart"/>
+      <w:r>
+        <w:rPr>
+          <w:rFonts w:ascii="Times New Roman" w:eastAsia="Times New Roman" w:hAnsi="Times New Roman" w:cs="Times New Roman"/>
+          <w:b/>
+          <w:lang w:val="en-US"/>
+        </w:rPr>
+        <w:t>well-being</w:t>
+      </w:r>
+      <w:proofErr w:type="gramEnd"/>
+      <w:r>
+        <w:rPr>
+          <w:rFonts w:ascii="Times New Roman" w:eastAsia="Times New Roman" w:hAnsi="Times New Roman" w:cs="Times New Roman"/>
+          <w:b/>
+          <w:lang w:val="en-US"/>
+        </w:rPr>
+        <w:t>.</w:t>
       </w:r>
     </w:p>
     <w:p>
@@ -875,7 +1021,61 @@
           <w:sz w:val="24"/>
           <w:szCs w:val="24"/>
         </w:rPr>
-        <w:t xml:space="preserve">Despite its clear links to human well being, the role of aquatic assemblages in provisioning of essential micronutrients has been under-represented in marine ecosystem service concepts. For both human and non-human consumers, the nutritional quality of prey species plays a fundamental role in ecosystem function. Food webs characterized by nutritionally valuable prey support higher consumer and predator biomass and have higher trophic transfer efficiencies (Hecky 1984, Muller Navarra et al. 2000, Brett et al. 2009). Changes in forage fish communities from lipid-rich to lipid-poor fish in the Pacific Ocean have caused predatory marine birds and mammals to shift their diet to less nutritionally valuable lipid-poor fish and suffer population declines (Rosen and Trites 2006; Romano et al. 2006, Osterblom et al. 2008). </w:t>
+        <w:t>Despite its clear links to human well being, the role of aquatic assemblages in provisioning of essential micronutrients has been under-represented in marine ecosystem service concepts. For both human and non-human consumers, the nutritional quality of prey species plays a fundamental role in ecosystem function. Food webs characterized by nutritionally valuable prey support higher consumer and predator biomass and have higher trophic transfer efficiencies (</w:t>
+      </w:r>
+      <w:proofErr w:type="spellStart"/>
+      <w:r>
+        <w:rPr>
+          <w:rFonts w:ascii="Times New Roman" w:eastAsia="Times New Roman" w:hAnsi="Times New Roman" w:cs="Times New Roman"/>
+          <w:sz w:val="24"/>
+          <w:szCs w:val="24"/>
+        </w:rPr>
+        <w:t>Hecky</w:t>
+      </w:r>
+      <w:proofErr w:type="spellEnd"/>
+      <w:r>
+        <w:rPr>
+          <w:rFonts w:ascii="Times New Roman" w:eastAsia="Times New Roman" w:hAnsi="Times New Roman" w:cs="Times New Roman"/>
+          <w:sz w:val="24"/>
+          <w:szCs w:val="24"/>
+        </w:rPr>
+        <w:t xml:space="preserve"> 1984, Muller Navarra et al. 2000, Brett et al. 2009). Changes in forage fish communities from lipid-rich to lipid-poor fish in the Pacific Ocean have caused predatory marine birds and mammals to shift their diet to less nutritionally valuable lipid-poor fish and suffer population declines (Rosen and </w:t>
+      </w:r>
+      <w:proofErr w:type="spellStart"/>
+      <w:r>
+        <w:rPr>
+          <w:rFonts w:ascii="Times New Roman" w:eastAsia="Times New Roman" w:hAnsi="Times New Roman" w:cs="Times New Roman"/>
+          <w:sz w:val="24"/>
+          <w:szCs w:val="24"/>
+        </w:rPr>
+        <w:t>Trites</w:t>
+      </w:r>
+      <w:proofErr w:type="spellEnd"/>
+      <w:r>
+        <w:rPr>
+          <w:rFonts w:ascii="Times New Roman" w:eastAsia="Times New Roman" w:hAnsi="Times New Roman" w:cs="Times New Roman"/>
+          <w:sz w:val="24"/>
+          <w:szCs w:val="24"/>
+        </w:rPr>
+        <w:t xml:space="preserve"> 2006; Romano et al. 2006, </w:t>
+      </w:r>
+      <w:proofErr w:type="spellStart"/>
+      <w:r>
+        <w:rPr>
+          <w:rFonts w:ascii="Times New Roman" w:eastAsia="Times New Roman" w:hAnsi="Times New Roman" w:cs="Times New Roman"/>
+          <w:sz w:val="24"/>
+          <w:szCs w:val="24"/>
+        </w:rPr>
+        <w:t>Osterblom</w:t>
+      </w:r>
+      <w:proofErr w:type="spellEnd"/>
+      <w:r>
+        <w:rPr>
+          <w:rFonts w:ascii="Times New Roman" w:eastAsia="Times New Roman" w:hAnsi="Times New Roman" w:cs="Times New Roman"/>
+          <w:sz w:val="24"/>
+          <w:szCs w:val="24"/>
+        </w:rPr>
+        <w:t xml:space="preserve"> et al. 2008). </w:t>
       </w:r>
     </w:p>
     <w:p>
@@ -895,7 +1095,205 @@
           <w:sz w:val="24"/>
           <w:szCs w:val="24"/>
         </w:rPr>
-        <w:t xml:space="preserve">For human consumers, fish are a good source of high quality protein, a range of micronutrients and essential fatty acids (Tacon and Metian 2013). In 2009, aquatic species accounted for 16.6% of the global total supply of animal protein, providing more than three billion people with almost 20% of their average per capita intake of animal protein (FAO ref). However, the role of fish as a source of essential micronutrients may be even more important than as a source of protein (Allison et al. 2007).  Fish is important in the diets of many poor populations suffering from vitamin and mineral deficiencies (Roos et al. 2007, Tacon and Metian 2013). In many vulnerable communities around the world, fish consumption plays an important role in combating micronutrient deficiencies (Kawarazuka and Bene 2011). For example, in rural Bangladesh, some of the poorest communities are heavily dependent on small fish from capture fisheries to meet their micronutrient needs. Consumption of small indigenous fishes contributes 40% and 31% of the total recommended intakes of vitamin A and calcium, respectively, at household level in the peak fish production season (Roos et al. 2007). Locally caught seafood contributes significantly to micronutrient intakes in Arctic Canadian Indigenous populations (Kuhnlein and Receveur 2007, Johnson-Down and Egeland 2010). </w:t>
+        <w:t>For human consumers, fish are a good source of high quality protein, a range of micronutrients and essential fatty acids (</w:t>
+      </w:r>
+      <w:proofErr w:type="spellStart"/>
+      <w:r>
+        <w:rPr>
+          <w:rFonts w:ascii="Times New Roman" w:eastAsia="Times New Roman" w:hAnsi="Times New Roman" w:cs="Times New Roman"/>
+          <w:sz w:val="24"/>
+          <w:szCs w:val="24"/>
+        </w:rPr>
+        <w:t>Tacon</w:t>
+      </w:r>
+      <w:proofErr w:type="spellEnd"/>
+      <w:r>
+        <w:rPr>
+          <w:rFonts w:ascii="Times New Roman" w:eastAsia="Times New Roman" w:hAnsi="Times New Roman" w:cs="Times New Roman"/>
+          <w:sz w:val="24"/>
+          <w:szCs w:val="24"/>
+        </w:rPr>
+        <w:t xml:space="preserve"> and </w:t>
+      </w:r>
+      <w:proofErr w:type="spellStart"/>
+      <w:r>
+        <w:rPr>
+          <w:rFonts w:ascii="Times New Roman" w:eastAsia="Times New Roman" w:hAnsi="Times New Roman" w:cs="Times New Roman"/>
+          <w:sz w:val="24"/>
+          <w:szCs w:val="24"/>
+        </w:rPr>
+        <w:t>Metian</w:t>
+      </w:r>
+      <w:proofErr w:type="spellEnd"/>
+      <w:r>
+        <w:rPr>
+          <w:rFonts w:ascii="Times New Roman" w:eastAsia="Times New Roman" w:hAnsi="Times New Roman" w:cs="Times New Roman"/>
+          <w:sz w:val="24"/>
+          <w:szCs w:val="24"/>
+        </w:rPr>
+        <w:t xml:space="preserve"> 2013). In 2009, aquatic species accounted for 16.6% of the global total supply of animal protein, providing more than three billion people with almost 20% of their average per capita intake of animal protein (FAO ref). However, the role of fish as a source of essential micronutrients may be even more important than as a source of protein (Allison et al. 2007).  Fish is important in the diets of many poor populations suffering from vitamin and mineral deficiencies (</w:t>
+      </w:r>
+      <w:proofErr w:type="spellStart"/>
+      <w:r>
+        <w:rPr>
+          <w:rFonts w:ascii="Times New Roman" w:eastAsia="Times New Roman" w:hAnsi="Times New Roman" w:cs="Times New Roman"/>
+          <w:sz w:val="24"/>
+          <w:szCs w:val="24"/>
+        </w:rPr>
+        <w:t>Roos</w:t>
+      </w:r>
+      <w:proofErr w:type="spellEnd"/>
+      <w:r>
+        <w:rPr>
+          <w:rFonts w:ascii="Times New Roman" w:eastAsia="Times New Roman" w:hAnsi="Times New Roman" w:cs="Times New Roman"/>
+          <w:sz w:val="24"/>
+          <w:szCs w:val="24"/>
+        </w:rPr>
+        <w:t xml:space="preserve"> et al. 2007, </w:t>
+      </w:r>
+      <w:proofErr w:type="spellStart"/>
+      <w:r>
+        <w:rPr>
+          <w:rFonts w:ascii="Times New Roman" w:eastAsia="Times New Roman" w:hAnsi="Times New Roman" w:cs="Times New Roman"/>
+          <w:sz w:val="24"/>
+          <w:szCs w:val="24"/>
+        </w:rPr>
+        <w:t>Tacon</w:t>
+      </w:r>
+      <w:proofErr w:type="spellEnd"/>
+      <w:r>
+        <w:rPr>
+          <w:rFonts w:ascii="Times New Roman" w:eastAsia="Times New Roman" w:hAnsi="Times New Roman" w:cs="Times New Roman"/>
+          <w:sz w:val="24"/>
+          <w:szCs w:val="24"/>
+        </w:rPr>
+        <w:t xml:space="preserve"> and </w:t>
+      </w:r>
+      <w:proofErr w:type="spellStart"/>
+      <w:r>
+        <w:rPr>
+          <w:rFonts w:ascii="Times New Roman" w:eastAsia="Times New Roman" w:hAnsi="Times New Roman" w:cs="Times New Roman"/>
+          <w:sz w:val="24"/>
+          <w:szCs w:val="24"/>
+        </w:rPr>
+        <w:t>Metian</w:t>
+      </w:r>
+      <w:proofErr w:type="spellEnd"/>
+      <w:r>
+        <w:rPr>
+          <w:rFonts w:ascii="Times New Roman" w:eastAsia="Times New Roman" w:hAnsi="Times New Roman" w:cs="Times New Roman"/>
+          <w:sz w:val="24"/>
+          <w:szCs w:val="24"/>
+        </w:rPr>
+        <w:t xml:space="preserve"> 2013). In many vulnerable communities around the world, fish consumption plays an important role in combating micronutrient deficiencies (</w:t>
+      </w:r>
+      <w:proofErr w:type="spellStart"/>
+      <w:r>
+        <w:rPr>
+          <w:rFonts w:ascii="Times New Roman" w:eastAsia="Times New Roman" w:hAnsi="Times New Roman" w:cs="Times New Roman"/>
+          <w:sz w:val="24"/>
+          <w:szCs w:val="24"/>
+        </w:rPr>
+        <w:t>Kawarazuka</w:t>
+      </w:r>
+      <w:proofErr w:type="spellEnd"/>
+      <w:r>
+        <w:rPr>
+          <w:rFonts w:ascii="Times New Roman" w:eastAsia="Times New Roman" w:hAnsi="Times New Roman" w:cs="Times New Roman"/>
+          <w:sz w:val="24"/>
+          <w:szCs w:val="24"/>
+        </w:rPr>
+        <w:t xml:space="preserve"> and </w:t>
+      </w:r>
+      <w:proofErr w:type="spellStart"/>
+      <w:r>
+        <w:rPr>
+          <w:rFonts w:ascii="Times New Roman" w:eastAsia="Times New Roman" w:hAnsi="Times New Roman" w:cs="Times New Roman"/>
+          <w:sz w:val="24"/>
+          <w:szCs w:val="24"/>
+        </w:rPr>
+        <w:t>Bene</w:t>
+      </w:r>
+      <w:proofErr w:type="spellEnd"/>
+      <w:r>
+        <w:rPr>
+          <w:rFonts w:ascii="Times New Roman" w:eastAsia="Times New Roman" w:hAnsi="Times New Roman" w:cs="Times New Roman"/>
+          <w:sz w:val="24"/>
+          <w:szCs w:val="24"/>
+        </w:rPr>
+        <w:t xml:space="preserve"> 2011). For example, in rural Bangladesh, some of the poorest communities are heavily dependent on small fish from capture fisheries to meet their micronutrient needs. Consumption of small indigenous fishes contributes 40% and 31% of the total recommended intakes of vitamin A and calcium, respectively, at household level in the peak fish production season (</w:t>
+      </w:r>
+      <w:proofErr w:type="spellStart"/>
+      <w:r>
+        <w:rPr>
+          <w:rFonts w:ascii="Times New Roman" w:eastAsia="Times New Roman" w:hAnsi="Times New Roman" w:cs="Times New Roman"/>
+          <w:sz w:val="24"/>
+          <w:szCs w:val="24"/>
+        </w:rPr>
+        <w:t>Roos</w:t>
+      </w:r>
+      <w:proofErr w:type="spellEnd"/>
+      <w:r>
+        <w:rPr>
+          <w:rFonts w:ascii="Times New Roman" w:eastAsia="Times New Roman" w:hAnsi="Times New Roman" w:cs="Times New Roman"/>
+          <w:sz w:val="24"/>
+          <w:szCs w:val="24"/>
+        </w:rPr>
+        <w:t xml:space="preserve"> et al. 2007). Locally caught seafood contributes significantly to micronutrient intakes in Arctic Canadian Indigenous populations (</w:t>
+      </w:r>
+      <w:proofErr w:type="spellStart"/>
+      <w:r>
+        <w:rPr>
+          <w:rFonts w:ascii="Times New Roman" w:eastAsia="Times New Roman" w:hAnsi="Times New Roman" w:cs="Times New Roman"/>
+          <w:sz w:val="24"/>
+          <w:szCs w:val="24"/>
+        </w:rPr>
+        <w:t>Kuhnlein</w:t>
+      </w:r>
+      <w:proofErr w:type="spellEnd"/>
+      <w:r>
+        <w:rPr>
+          <w:rFonts w:ascii="Times New Roman" w:eastAsia="Times New Roman" w:hAnsi="Times New Roman" w:cs="Times New Roman"/>
+          <w:sz w:val="24"/>
+          <w:szCs w:val="24"/>
+        </w:rPr>
+        <w:t xml:space="preserve"> and </w:t>
+      </w:r>
+      <w:proofErr w:type="spellStart"/>
+      <w:r>
+        <w:rPr>
+          <w:rFonts w:ascii="Times New Roman" w:eastAsia="Times New Roman" w:hAnsi="Times New Roman" w:cs="Times New Roman"/>
+          <w:sz w:val="24"/>
+          <w:szCs w:val="24"/>
+        </w:rPr>
+        <w:t>Receveur</w:t>
+      </w:r>
+      <w:proofErr w:type="spellEnd"/>
+      <w:r>
+        <w:rPr>
+          <w:rFonts w:ascii="Times New Roman" w:eastAsia="Times New Roman" w:hAnsi="Times New Roman" w:cs="Times New Roman"/>
+          <w:sz w:val="24"/>
+          <w:szCs w:val="24"/>
+        </w:rPr>
+        <w:t xml:space="preserve"> 2007, Johnson-Down and </w:t>
+      </w:r>
+      <w:proofErr w:type="spellStart"/>
+      <w:r>
+        <w:rPr>
+          <w:rFonts w:ascii="Times New Roman" w:eastAsia="Times New Roman" w:hAnsi="Times New Roman" w:cs="Times New Roman"/>
+          <w:sz w:val="24"/>
+          <w:szCs w:val="24"/>
+        </w:rPr>
+        <w:t>Egeland</w:t>
+      </w:r>
+      <w:proofErr w:type="spellEnd"/>
+      <w:r>
+        <w:rPr>
+          <w:rFonts w:ascii="Times New Roman" w:eastAsia="Times New Roman" w:hAnsi="Times New Roman" w:cs="Times New Roman"/>
+          <w:sz w:val="24"/>
+          <w:szCs w:val="24"/>
+        </w:rPr>
+        <w:t xml:space="preserve"> 2010). </w:t>
       </w:r>
     </w:p>
     <w:p>
@@ -941,7 +1339,25 @@
           <w:sz w:val="24"/>
           <w:szCs w:val="24"/>
         </w:rPr>
-        <w:t xml:space="preserve">A primary challenge in linking ecological processes with human well-being is finding comparable units and metrics for ecological properties and human benefits. </w:t>
+        <w:t xml:space="preserve">A primary challenge in linking ecological processes with human </w:t>
+      </w:r>
+      <w:proofErr w:type="gramStart"/>
+      <w:r>
+        <w:rPr>
+          <w:rFonts w:ascii="Times New Roman" w:hAnsi="Times New Roman" w:cs="Times New Roman"/>
+          <w:sz w:val="24"/>
+          <w:szCs w:val="24"/>
+        </w:rPr>
+        <w:t>well-being</w:t>
+      </w:r>
+      <w:proofErr w:type="gramEnd"/>
+      <w:r>
+        <w:rPr>
+          <w:rFonts w:ascii="Times New Roman" w:hAnsi="Times New Roman" w:cs="Times New Roman"/>
+          <w:sz w:val="24"/>
+          <w:szCs w:val="24"/>
+        </w:rPr>
+        <w:t xml:space="preserve"> is finding comparable units and metrics for ecological properties and human benefits. </w:t>
       </w:r>
       <w:r>
         <w:rPr>
@@ -965,7 +1381,61 @@
           <w:sz w:val="24"/>
           <w:szCs w:val="24"/>
         </w:rPr>
-        <w:t xml:space="preserve"> (DRI) values. The DRI is the daily intake level of a nutrient that is considered to be sufficient to meet the requirements of 97–98% of healthy individuals in every demographic (National Academies of Sciences 2011). Fish species vary widely in their concentration of essential nutrients (USDA 2011).  For example, assuming a serving size of 85g of fish, sardines (1.9 g DHA per 100 g tissue) and Pacific herring (0.83 g DHA/100g) provide the recommended level of 1.0g/day EPA and DHA in a single serving, while pink salmon, canary rockfish and surf smelt would require 1.2-1.5 servings, while pacific hake (0.15g/100g DHA) and pollock (0.24 g DHA/100g) would require 4-5 servings to meet the recommended daily requirements (Hyuhn and Kitts 2009). Thus, not all species are equally nutritionally valuable. This variability in essential fatty acid (EFA) content per serving size is related to the total fat content of the fish: the characteristically lean fish like pollock and hake have relatively low contents of EFAs, while the more lipid-rich fish have higher EFA contents. </w:t>
+        <w:t xml:space="preserve"> (DRI) values. The DRI is the daily intake level of a nutrient that is considered to be sufficient to meet the requirements of 97–98% of healthy individuals in every demographic (National Academies of Sciences 2011). Fish species vary widely in their concentration of essential nutrients (USDA 2011).  For example, assuming a serving size of 85g of fish, sardines (1.9 g DHA per 100 g tissue) and Pacific herring (0.83 g DHA/100g) provide the recommended level of 1.0g/day EPA and DHA in a single serving, while pink salmon, canary rockfish and surf smelt would require 1.2-1.5 servings, while pacific hake (0.15g/100g DHA) and </w:t>
+      </w:r>
+      <w:proofErr w:type="spellStart"/>
+      <w:r>
+        <w:rPr>
+          <w:rFonts w:ascii="Times New Roman" w:eastAsia="Times New Roman" w:hAnsi="Times New Roman" w:cs="Times New Roman"/>
+          <w:sz w:val="24"/>
+          <w:szCs w:val="24"/>
+        </w:rPr>
+        <w:t>pollock</w:t>
+      </w:r>
+      <w:proofErr w:type="spellEnd"/>
+      <w:r>
+        <w:rPr>
+          <w:rFonts w:ascii="Times New Roman" w:eastAsia="Times New Roman" w:hAnsi="Times New Roman" w:cs="Times New Roman"/>
+          <w:sz w:val="24"/>
+          <w:szCs w:val="24"/>
+        </w:rPr>
+        <w:t xml:space="preserve"> (0.24 g DHA/100g) would require 4-5 servings to meet the recommended daily requirements (</w:t>
+      </w:r>
+      <w:proofErr w:type="spellStart"/>
+      <w:r>
+        <w:rPr>
+          <w:rFonts w:ascii="Times New Roman" w:eastAsia="Times New Roman" w:hAnsi="Times New Roman" w:cs="Times New Roman"/>
+          <w:sz w:val="24"/>
+          <w:szCs w:val="24"/>
+        </w:rPr>
+        <w:t>Hyuhn</w:t>
+      </w:r>
+      <w:proofErr w:type="spellEnd"/>
+      <w:r>
+        <w:rPr>
+          <w:rFonts w:ascii="Times New Roman" w:eastAsia="Times New Roman" w:hAnsi="Times New Roman" w:cs="Times New Roman"/>
+          <w:sz w:val="24"/>
+          <w:szCs w:val="24"/>
+        </w:rPr>
+        <w:t xml:space="preserve"> and Kitts 2009). Thus, not all species are equally nutritionally valuable. This variability in essential fatty acid (EFA) content per serving size is related to the total fat content of the fish: the characteristically lean fish like </w:t>
+      </w:r>
+      <w:proofErr w:type="spellStart"/>
+      <w:r>
+        <w:rPr>
+          <w:rFonts w:ascii="Times New Roman" w:eastAsia="Times New Roman" w:hAnsi="Times New Roman" w:cs="Times New Roman"/>
+          <w:sz w:val="24"/>
+          <w:szCs w:val="24"/>
+        </w:rPr>
+        <w:t>pollock</w:t>
+      </w:r>
+      <w:proofErr w:type="spellEnd"/>
+      <w:r>
+        <w:rPr>
+          <w:rFonts w:ascii="Times New Roman" w:eastAsia="Times New Roman" w:hAnsi="Times New Roman" w:cs="Times New Roman"/>
+          <w:sz w:val="24"/>
+          <w:szCs w:val="24"/>
+        </w:rPr>
+        <w:t xml:space="preserve"> and hake have relatively low contents of EFAs, while the more lipid-rich fish have higher EFA contents. </w:t>
       </w:r>
     </w:p>
     <w:p>
@@ -1055,16 +1525,44 @@
           <w:sz w:val="24"/>
           <w:szCs w:val="24"/>
         </w:rPr>
-        <w:t>How humans consume diverse seafood species: finfish we tend to consume only the muscle tissue (except some small fishes), molluscs and crustaceans, it depends. For some crustaceans, we eat the whole body (i.e. shrimps), for others, we consume certain parts (i.e. lobster and crab</w:t>
-      </w:r>
-      <w:r>
-        <w:rPr>
-          <w:rFonts w:ascii="Times New Roman" w:eastAsia="Times New Roman" w:hAnsi="Times New Roman" w:cs="Times New Roman"/>
-          <w:sz w:val="24"/>
-          <w:szCs w:val="24"/>
-        </w:rPr>
-        <w:t>, leg meat and hepatopancreas</w:t>
-      </w:r>
+        <w:t xml:space="preserve">How humans consume diverse seafood species: finfish we tend to consume only the muscle tissue (except some small fishes), </w:t>
+      </w:r>
+      <w:proofErr w:type="spellStart"/>
+      <w:r>
+        <w:rPr>
+          <w:rFonts w:ascii="Times New Roman" w:eastAsia="Times New Roman" w:hAnsi="Times New Roman" w:cs="Times New Roman"/>
+          <w:sz w:val="24"/>
+          <w:szCs w:val="24"/>
+        </w:rPr>
+        <w:t>molluscs</w:t>
+      </w:r>
+      <w:proofErr w:type="spellEnd"/>
+      <w:r>
+        <w:rPr>
+          <w:rFonts w:ascii="Times New Roman" w:eastAsia="Times New Roman" w:hAnsi="Times New Roman" w:cs="Times New Roman"/>
+          <w:sz w:val="24"/>
+          <w:szCs w:val="24"/>
+        </w:rPr>
+        <w:t xml:space="preserve"> and crustaceans, it depends. For some crustaceans, we eat the whole body (i.e. shrimps), for others, we consume certain parts (i.e. lobster and crab</w:t>
+      </w:r>
+      <w:r>
+        <w:rPr>
+          <w:rFonts w:ascii="Times New Roman" w:eastAsia="Times New Roman" w:hAnsi="Times New Roman" w:cs="Times New Roman"/>
+          <w:sz w:val="24"/>
+          <w:szCs w:val="24"/>
+        </w:rPr>
+        <w:t xml:space="preserve">, leg meat and </w:t>
+      </w:r>
+      <w:proofErr w:type="spellStart"/>
+      <w:r>
+        <w:rPr>
+          <w:rFonts w:ascii="Times New Roman" w:eastAsia="Times New Roman" w:hAnsi="Times New Roman" w:cs="Times New Roman"/>
+          <w:sz w:val="24"/>
+          <w:szCs w:val="24"/>
+        </w:rPr>
+        <w:t>hepatopancreas</w:t>
+      </w:r>
+      <w:proofErr w:type="spellEnd"/>
       <w:r>
         <w:rPr>
           <w:rFonts w:ascii="Times New Roman" w:eastAsia="Times New Roman" w:hAnsi="Times New Roman" w:cs="Times New Roman"/>
@@ -1355,20 +1853,43 @@
           <w:sz w:val="24"/>
           <w:szCs w:val="24"/>
         </w:rPr>
-        <w:t xml:space="preserve">. Our dataset includes quantities for the following microelements: calcium; iron; zinc; mercury and two fatty acids: eicosapentaenoic acid (EPA); and docosahexaenoic acid (DHA). To address inconsistencies in fatty acid data reporting, we standardized fatty acid measurements using the fatty acid </w:t>
-      </w:r>
-      <w:commentRangeStart w:id="7"/>
-      <w:r>
-        <w:rPr>
-          <w:rFonts w:ascii="Times New Roman" w:eastAsia="Times New Roman" w:hAnsi="Times New Roman" w:cs="Times New Roman"/>
-          <w:sz w:val="24"/>
-          <w:szCs w:val="24"/>
-        </w:rPr>
-        <w:t>conversion factors proposed by Nowak et al. (2014).</w:t>
-      </w:r>
-      <w:commentRangeEnd w:id="7"/>
-      <w:r>
-        <w:commentReference w:id="7"/>
+        <w:t xml:space="preserve">. Our dataset includes quantities for the following microelements: calcium; iron; zinc; mercury and two fatty acids: </w:t>
+      </w:r>
+      <w:proofErr w:type="spellStart"/>
+      <w:r>
+        <w:rPr>
+          <w:rFonts w:ascii="Times New Roman" w:eastAsia="Times New Roman" w:hAnsi="Times New Roman" w:cs="Times New Roman"/>
+          <w:sz w:val="24"/>
+          <w:szCs w:val="24"/>
+        </w:rPr>
+        <w:t>eicosapentaenoic</w:t>
+      </w:r>
+      <w:proofErr w:type="spellEnd"/>
+      <w:r>
+        <w:rPr>
+          <w:rFonts w:ascii="Times New Roman" w:eastAsia="Times New Roman" w:hAnsi="Times New Roman" w:cs="Times New Roman"/>
+          <w:sz w:val="24"/>
+          <w:szCs w:val="24"/>
+        </w:rPr>
+        <w:t xml:space="preserve"> acid (EPA); and </w:t>
+      </w:r>
+      <w:proofErr w:type="spellStart"/>
+      <w:r>
+        <w:rPr>
+          <w:rFonts w:ascii="Times New Roman" w:eastAsia="Times New Roman" w:hAnsi="Times New Roman" w:cs="Times New Roman"/>
+          <w:sz w:val="24"/>
+          <w:szCs w:val="24"/>
+        </w:rPr>
+        <w:t>docosahexaenoic</w:t>
+      </w:r>
+      <w:proofErr w:type="spellEnd"/>
+      <w:r>
+        <w:rPr>
+          <w:rFonts w:ascii="Times New Roman" w:eastAsia="Times New Roman" w:hAnsi="Times New Roman" w:cs="Times New Roman"/>
+          <w:sz w:val="24"/>
+          <w:szCs w:val="24"/>
+        </w:rPr>
+        <w:t xml:space="preserve"> acid (DHA). To address inconsistencies in fatty acid data reporting, we standardized fatty acid measurements using the fatty acid conversion factors proposed by Nowak et al. (2014).</w:t>
       </w:r>
     </w:p>
     <w:p>
@@ -1388,7 +1909,115 @@
           <w:sz w:val="24"/>
           <w:szCs w:val="24"/>
         </w:rPr>
-        <w:t>Ecological trait information was collected for each species from FishBase (Froese and Pauly 2014) and SeaLifeBase (Palomares and Pauly 2014). We included body size (maximum length), fractional trophic position, temperature preference (using latitude as a proxy) and habitat preference (Marine, Freshwater, brackish…). We converted body length data into body mass, using established length-mass relationship data (</w:t>
+        <w:t xml:space="preserve">Ecological trait information was collected for each species from </w:t>
+      </w:r>
+      <w:proofErr w:type="spellStart"/>
+      <w:r>
+        <w:rPr>
+          <w:rFonts w:ascii="Times New Roman" w:eastAsia="Times New Roman" w:hAnsi="Times New Roman" w:cs="Times New Roman"/>
+          <w:sz w:val="24"/>
+          <w:szCs w:val="24"/>
+        </w:rPr>
+        <w:t>FishBase</w:t>
+      </w:r>
+      <w:proofErr w:type="spellEnd"/>
+      <w:r>
+        <w:rPr>
+          <w:rFonts w:ascii="Times New Roman" w:eastAsia="Times New Roman" w:hAnsi="Times New Roman" w:cs="Times New Roman"/>
+          <w:sz w:val="24"/>
+          <w:szCs w:val="24"/>
+        </w:rPr>
+        <w:t xml:space="preserve"> (</w:t>
+      </w:r>
+      <w:proofErr w:type="spellStart"/>
+      <w:r>
+        <w:rPr>
+          <w:rFonts w:ascii="Times New Roman" w:eastAsia="Times New Roman" w:hAnsi="Times New Roman" w:cs="Times New Roman"/>
+          <w:sz w:val="24"/>
+          <w:szCs w:val="24"/>
+        </w:rPr>
+        <w:t>Froese</w:t>
+      </w:r>
+      <w:proofErr w:type="spellEnd"/>
+      <w:r>
+        <w:rPr>
+          <w:rFonts w:ascii="Times New Roman" w:eastAsia="Times New Roman" w:hAnsi="Times New Roman" w:cs="Times New Roman"/>
+          <w:sz w:val="24"/>
+          <w:szCs w:val="24"/>
+        </w:rPr>
+        <w:t xml:space="preserve"> and </w:t>
+      </w:r>
+      <w:proofErr w:type="spellStart"/>
+      <w:r>
+        <w:rPr>
+          <w:rFonts w:ascii="Times New Roman" w:eastAsia="Times New Roman" w:hAnsi="Times New Roman" w:cs="Times New Roman"/>
+          <w:sz w:val="24"/>
+          <w:szCs w:val="24"/>
+        </w:rPr>
+        <w:t>Pauly</w:t>
+      </w:r>
+      <w:proofErr w:type="spellEnd"/>
+      <w:r>
+        <w:rPr>
+          <w:rFonts w:ascii="Times New Roman" w:eastAsia="Times New Roman" w:hAnsi="Times New Roman" w:cs="Times New Roman"/>
+          <w:sz w:val="24"/>
+          <w:szCs w:val="24"/>
+        </w:rPr>
+        <w:t xml:space="preserve"> 2014) and </w:t>
+      </w:r>
+      <w:proofErr w:type="spellStart"/>
+      <w:r>
+        <w:rPr>
+          <w:rFonts w:ascii="Times New Roman" w:eastAsia="Times New Roman" w:hAnsi="Times New Roman" w:cs="Times New Roman"/>
+          <w:sz w:val="24"/>
+          <w:szCs w:val="24"/>
+        </w:rPr>
+        <w:t>SeaLifeBase</w:t>
+      </w:r>
+      <w:proofErr w:type="spellEnd"/>
+      <w:r>
+        <w:rPr>
+          <w:rFonts w:ascii="Times New Roman" w:eastAsia="Times New Roman" w:hAnsi="Times New Roman" w:cs="Times New Roman"/>
+          <w:sz w:val="24"/>
+          <w:szCs w:val="24"/>
+        </w:rPr>
+        <w:t xml:space="preserve"> (</w:t>
+      </w:r>
+      <w:proofErr w:type="spellStart"/>
+      <w:r>
+        <w:rPr>
+          <w:rFonts w:ascii="Times New Roman" w:eastAsia="Times New Roman" w:hAnsi="Times New Roman" w:cs="Times New Roman"/>
+          <w:sz w:val="24"/>
+          <w:szCs w:val="24"/>
+        </w:rPr>
+        <w:t>Palomares</w:t>
+      </w:r>
+      <w:proofErr w:type="spellEnd"/>
+      <w:r>
+        <w:rPr>
+          <w:rFonts w:ascii="Times New Roman" w:eastAsia="Times New Roman" w:hAnsi="Times New Roman" w:cs="Times New Roman"/>
+          <w:sz w:val="24"/>
+          <w:szCs w:val="24"/>
+        </w:rPr>
+        <w:t xml:space="preserve"> and </w:t>
+      </w:r>
+      <w:proofErr w:type="spellStart"/>
+      <w:r>
+        <w:rPr>
+          <w:rFonts w:ascii="Times New Roman" w:eastAsia="Times New Roman" w:hAnsi="Times New Roman" w:cs="Times New Roman"/>
+          <w:sz w:val="24"/>
+          <w:szCs w:val="24"/>
+        </w:rPr>
+        <w:t>Pauly</w:t>
+      </w:r>
+      <w:proofErr w:type="spellEnd"/>
+      <w:r>
+        <w:rPr>
+          <w:rFonts w:ascii="Times New Roman" w:eastAsia="Times New Roman" w:hAnsi="Times New Roman" w:cs="Times New Roman"/>
+          <w:sz w:val="24"/>
+          <w:szCs w:val="24"/>
+        </w:rPr>
+        <w:t xml:space="preserve"> 2014). We included body size (maximum length), fractional trophic position, temperature preference (using latitude as a proxy) and habitat preference (Marine, Freshwater, brackish…). We converted body length data into body mass, using established length-mass relationship data (</w:t>
       </w:r>
       <w:r>
         <w:rPr>
@@ -1414,8 +2043,19 @@
           <w:sz w:val="24"/>
           <w:szCs w:val="24"/>
         </w:rPr>
-        <w:t>a*length^b</w:t>
-      </w:r>
+        <w:t>a*</w:t>
+      </w:r>
+      <w:proofErr w:type="spellStart"/>
+      <w:r>
+        <w:rPr>
+          <w:rFonts w:ascii="Times New Roman" w:eastAsia="Times New Roman" w:hAnsi="Times New Roman" w:cs="Times New Roman"/>
+          <w:i/>
+          <w:sz w:val="24"/>
+          <w:szCs w:val="24"/>
+        </w:rPr>
+        <w:t>length^b</w:t>
+      </w:r>
+      <w:proofErr w:type="spellEnd"/>
       <w:r>
         <w:rPr>
           <w:rFonts w:ascii="Times New Roman" w:eastAsia="Times New Roman" w:hAnsi="Times New Roman" w:cs="Times New Roman"/>
@@ -1424,6 +2064,7 @@
         </w:rPr>
         <w:t xml:space="preserve">). We used species-specific or taxon-specific </w:t>
       </w:r>
+      <w:proofErr w:type="gramStart"/>
       <w:r>
         <w:rPr>
           <w:rFonts w:ascii="Times New Roman" w:eastAsia="Times New Roman" w:hAnsi="Times New Roman" w:cs="Times New Roman"/>
@@ -1439,7 +2080,16 @@
           <w:sz w:val="24"/>
           <w:szCs w:val="24"/>
         </w:rPr>
-        <w:t xml:space="preserve"> and </w:t>
+        <w:t xml:space="preserve"> and</w:t>
+      </w:r>
+      <w:proofErr w:type="gramEnd"/>
+      <w:r>
+        <w:rPr>
+          <w:rFonts w:ascii="Times New Roman" w:eastAsia="Times New Roman" w:hAnsi="Times New Roman" w:cs="Times New Roman"/>
+          <w:sz w:val="24"/>
+          <w:szCs w:val="24"/>
+        </w:rPr>
+        <w:t xml:space="preserve"> </w:t>
       </w:r>
       <w:r>
         <w:rPr>
@@ -1456,7 +2106,25 @@
           <w:sz w:val="24"/>
           <w:szCs w:val="24"/>
         </w:rPr>
-        <w:t xml:space="preserve"> parameter values published in Froese et al. (2013).</w:t>
+        <w:t xml:space="preserve"> parameter values published in </w:t>
+      </w:r>
+      <w:proofErr w:type="spellStart"/>
+      <w:r>
+        <w:rPr>
+          <w:rFonts w:ascii="Times New Roman" w:eastAsia="Times New Roman" w:hAnsi="Times New Roman" w:cs="Times New Roman"/>
+          <w:sz w:val="24"/>
+          <w:szCs w:val="24"/>
+        </w:rPr>
+        <w:t>Froese</w:t>
+      </w:r>
+      <w:proofErr w:type="spellEnd"/>
+      <w:r>
+        <w:rPr>
+          <w:rFonts w:ascii="Times New Roman" w:eastAsia="Times New Roman" w:hAnsi="Times New Roman" w:cs="Times New Roman"/>
+          <w:sz w:val="24"/>
+          <w:szCs w:val="24"/>
+        </w:rPr>
+        <w:t xml:space="preserve"> et al. (2013).</w:t>
       </w:r>
     </w:p>
     <w:p>
@@ -1464,9 +2132,9 @@
         <w:pStyle w:val="Heading3"/>
         <w:spacing w:before="280" w:after="80" w:line="360" w:lineRule="auto"/>
       </w:pPr>
-      <w:bookmarkStart w:id="8" w:name="h.2et92p0" w:colFirst="0" w:colLast="0"/>
-      <w:bookmarkEnd w:id="8"/>
-      <w:commentRangeStart w:id="9"/>
+      <w:bookmarkStart w:id="7" w:name="h.2et92p0" w:colFirst="0" w:colLast="0"/>
+      <w:bookmarkEnd w:id="7"/>
+      <w:commentRangeStart w:id="8"/>
       <w:r>
         <w:rPr>
           <w:rFonts w:ascii="Times New Roman" w:eastAsia="Times New Roman" w:hAnsi="Times New Roman" w:cs="Times New Roman"/>
@@ -1474,7 +2142,7 @@
         </w:rPr>
         <w:t>Statistical Analysis</w:t>
       </w:r>
-      <w:commentRangeEnd w:id="9"/>
+      <w:commentRangeEnd w:id="8"/>
       <w:r>
         <w:rPr>
           <w:rStyle w:val="CommentReference"/>
@@ -1484,7 +2152,7 @@
           <w:color w:val="000000"/>
           <w:lang w:val="en-US"/>
         </w:rPr>
-        <w:commentReference w:id="9"/>
+        <w:commentReference w:id="8"/>
       </w:r>
     </w:p>
     <w:p>
@@ -1512,13 +2180,25 @@
         <w:pStyle w:val="normal0"/>
         <w:spacing w:line="576" w:lineRule="auto"/>
       </w:pPr>
-      <w:r>
-        <w:rPr>
-          <w:rFonts w:ascii="Times New Roman" w:eastAsia="Times New Roman" w:hAnsi="Times New Roman" w:cs="Times New Roman"/>
-          <w:sz w:val="24"/>
-          <w:szCs w:val="24"/>
-        </w:rPr>
-        <w:t xml:space="preserve">ln(nutrient content) = </w:t>
+      <w:proofErr w:type="spellStart"/>
+      <w:proofErr w:type="gramStart"/>
+      <w:r>
+        <w:rPr>
+          <w:rFonts w:ascii="Times New Roman" w:eastAsia="Times New Roman" w:hAnsi="Times New Roman" w:cs="Times New Roman"/>
+          <w:sz w:val="24"/>
+          <w:szCs w:val="24"/>
+        </w:rPr>
+        <w:t>ln</w:t>
+      </w:r>
+      <w:proofErr w:type="spellEnd"/>
+      <w:proofErr w:type="gramEnd"/>
+      <w:r>
+        <w:rPr>
+          <w:rFonts w:ascii="Times New Roman" w:eastAsia="Times New Roman" w:hAnsi="Times New Roman" w:cs="Times New Roman"/>
+          <w:sz w:val="24"/>
+          <w:szCs w:val="24"/>
+        </w:rPr>
+        <w:t xml:space="preserve">(nutrient content) = </w:t>
       </w:r>
       <w:r>
         <w:rPr>
@@ -1572,7 +2252,25 @@
           <w:sz w:val="24"/>
           <w:szCs w:val="24"/>
         </w:rPr>
-        <w:t xml:space="preserve">*ln(body size)*latitude + </w:t>
+        <w:t>*</w:t>
+      </w:r>
+      <w:proofErr w:type="spellStart"/>
+      <w:r>
+        <w:rPr>
+          <w:rFonts w:ascii="Times New Roman" w:eastAsia="Times New Roman" w:hAnsi="Times New Roman" w:cs="Times New Roman"/>
+          <w:sz w:val="24"/>
+          <w:szCs w:val="24"/>
+        </w:rPr>
+        <w:t>ln</w:t>
+      </w:r>
+      <w:proofErr w:type="spellEnd"/>
+      <w:r>
+        <w:rPr>
+          <w:rFonts w:ascii="Times New Roman" w:eastAsia="Times New Roman" w:hAnsi="Times New Roman" w:cs="Times New Roman"/>
+          <w:sz w:val="24"/>
+          <w:szCs w:val="24"/>
+        </w:rPr>
+        <w:t xml:space="preserve">(body size)*latitude + </w:t>
       </w:r>
       <w:r>
         <w:rPr>
@@ -1599,7 +2297,25 @@
           <w:sz w:val="24"/>
           <w:szCs w:val="24"/>
         </w:rPr>
-        <w:t xml:space="preserve">*ln(body size)*(trophic position)  + </w:t>
+        <w:t>*</w:t>
+      </w:r>
+      <w:proofErr w:type="spellStart"/>
+      <w:r>
+        <w:rPr>
+          <w:rFonts w:ascii="Times New Roman" w:eastAsia="Times New Roman" w:hAnsi="Times New Roman" w:cs="Times New Roman"/>
+          <w:sz w:val="24"/>
+          <w:szCs w:val="24"/>
+        </w:rPr>
+        <w:t>ln</w:t>
+      </w:r>
+      <w:proofErr w:type="spellEnd"/>
+      <w:r>
+        <w:rPr>
+          <w:rFonts w:ascii="Times New Roman" w:eastAsia="Times New Roman" w:hAnsi="Times New Roman" w:cs="Times New Roman"/>
+          <w:sz w:val="24"/>
+          <w:szCs w:val="24"/>
+        </w:rPr>
+        <w:t xml:space="preserve">(body size)*(trophic position)  + </w:t>
       </w:r>
       <w:r>
         <w:rPr>
@@ -1626,7 +2342,34 @@
           <w:sz w:val="24"/>
           <w:szCs w:val="24"/>
         </w:rPr>
-        <w:t>*ln(body size)*(habitat) + ε</w:t>
+        <w:t>*</w:t>
+      </w:r>
+      <w:proofErr w:type="spellStart"/>
+      <w:r>
+        <w:rPr>
+          <w:rFonts w:ascii="Times New Roman" w:eastAsia="Times New Roman" w:hAnsi="Times New Roman" w:cs="Times New Roman"/>
+          <w:sz w:val="24"/>
+          <w:szCs w:val="24"/>
+        </w:rPr>
+        <w:t>ln</w:t>
+      </w:r>
+      <w:proofErr w:type="spellEnd"/>
+      <w:r>
+        <w:rPr>
+          <w:rFonts w:ascii="Times New Roman" w:eastAsia="Times New Roman" w:hAnsi="Times New Roman" w:cs="Times New Roman"/>
+          <w:sz w:val="24"/>
+          <w:szCs w:val="24"/>
+        </w:rPr>
+        <w:t xml:space="preserve">(body size)*(habitat) + </w:t>
+      </w:r>
+      <w:proofErr w:type="spellStart"/>
+      <w:r>
+        <w:rPr>
+          <w:rFonts w:ascii="Times New Roman" w:eastAsia="Times New Roman" w:hAnsi="Times New Roman" w:cs="Times New Roman"/>
+          <w:sz w:val="24"/>
+          <w:szCs w:val="24"/>
+        </w:rPr>
+        <w:t>ε</w:t>
       </w:r>
       <w:r>
         <w:rPr>
@@ -1637,6 +2380,7 @@
         </w:rPr>
         <w:t>i</w:t>
       </w:r>
+      <w:proofErr w:type="spellEnd"/>
     </w:p>
     <w:p>
       <w:pPr>
@@ -1666,7 +2410,97 @@
           <w:sz w:val="24"/>
           <w:szCs w:val="24"/>
         </w:rPr>
-        <w:t>. We identified the best subset of models using the Akaike Information Criterion, adjusted for small sample sizes (AICc). We used AICc, δaic and Akaike weights (w) to compare models. We ranked models based on w, and selected the set of models that produced a cumulative w &gt; 0.95, meaning that we are 95% confident that the chosen set includes the best model (Burnham and Anderson 2002).</w:t>
+        <w:t xml:space="preserve">. We identified the best subset of models using the </w:t>
+      </w:r>
+      <w:proofErr w:type="spellStart"/>
+      <w:r>
+        <w:rPr>
+          <w:rFonts w:ascii="Times New Roman" w:eastAsia="Times New Roman" w:hAnsi="Times New Roman" w:cs="Times New Roman"/>
+          <w:sz w:val="24"/>
+          <w:szCs w:val="24"/>
+        </w:rPr>
+        <w:t>Akaike</w:t>
+      </w:r>
+      <w:proofErr w:type="spellEnd"/>
+      <w:r>
+        <w:rPr>
+          <w:rFonts w:ascii="Times New Roman" w:eastAsia="Times New Roman" w:hAnsi="Times New Roman" w:cs="Times New Roman"/>
+          <w:sz w:val="24"/>
+          <w:szCs w:val="24"/>
+        </w:rPr>
+        <w:t xml:space="preserve"> Information Criterion, adjusted for small sample sizes (</w:t>
+      </w:r>
+      <w:proofErr w:type="spellStart"/>
+      <w:r>
+        <w:rPr>
+          <w:rFonts w:ascii="Times New Roman" w:eastAsia="Times New Roman" w:hAnsi="Times New Roman" w:cs="Times New Roman"/>
+          <w:sz w:val="24"/>
+          <w:szCs w:val="24"/>
+        </w:rPr>
+        <w:t>AICc</w:t>
+      </w:r>
+      <w:proofErr w:type="spellEnd"/>
+      <w:r>
+        <w:rPr>
+          <w:rFonts w:ascii="Times New Roman" w:eastAsia="Times New Roman" w:hAnsi="Times New Roman" w:cs="Times New Roman"/>
+          <w:sz w:val="24"/>
+          <w:szCs w:val="24"/>
+        </w:rPr>
+        <w:t xml:space="preserve">). We used </w:t>
+      </w:r>
+      <w:proofErr w:type="spellStart"/>
+      <w:r>
+        <w:rPr>
+          <w:rFonts w:ascii="Times New Roman" w:eastAsia="Times New Roman" w:hAnsi="Times New Roman" w:cs="Times New Roman"/>
+          <w:sz w:val="24"/>
+          <w:szCs w:val="24"/>
+        </w:rPr>
+        <w:t>AICc</w:t>
+      </w:r>
+      <w:proofErr w:type="spellEnd"/>
+      <w:r>
+        <w:rPr>
+          <w:rFonts w:ascii="Times New Roman" w:eastAsia="Times New Roman" w:hAnsi="Times New Roman" w:cs="Times New Roman"/>
+          <w:sz w:val="24"/>
+          <w:szCs w:val="24"/>
+        </w:rPr>
+        <w:t xml:space="preserve">, </w:t>
+      </w:r>
+      <w:proofErr w:type="spellStart"/>
+      <w:r>
+        <w:rPr>
+          <w:rFonts w:ascii="Times New Roman" w:eastAsia="Times New Roman" w:hAnsi="Times New Roman" w:cs="Times New Roman"/>
+          <w:sz w:val="24"/>
+          <w:szCs w:val="24"/>
+        </w:rPr>
+        <w:t>δaic</w:t>
+      </w:r>
+      <w:proofErr w:type="spellEnd"/>
+      <w:r>
+        <w:rPr>
+          <w:rFonts w:ascii="Times New Roman" w:eastAsia="Times New Roman" w:hAnsi="Times New Roman" w:cs="Times New Roman"/>
+          <w:sz w:val="24"/>
+          <w:szCs w:val="24"/>
+        </w:rPr>
+        <w:t xml:space="preserve"> and </w:t>
+      </w:r>
+      <w:proofErr w:type="spellStart"/>
+      <w:r>
+        <w:rPr>
+          <w:rFonts w:ascii="Times New Roman" w:eastAsia="Times New Roman" w:hAnsi="Times New Roman" w:cs="Times New Roman"/>
+          <w:sz w:val="24"/>
+          <w:szCs w:val="24"/>
+        </w:rPr>
+        <w:t>Akaike</w:t>
+      </w:r>
+      <w:proofErr w:type="spellEnd"/>
+      <w:r>
+        <w:rPr>
+          <w:rFonts w:ascii="Times New Roman" w:eastAsia="Times New Roman" w:hAnsi="Times New Roman" w:cs="Times New Roman"/>
+          <w:sz w:val="24"/>
+          <w:szCs w:val="24"/>
+        </w:rPr>
+        <w:t xml:space="preserve"> weights (w) to compare models. We ranked models based on w, and selected the set of models that produced a cumulative w &gt; 0.95, meaning that we are 95% confident that the chosen set includes the best model (Burnham and Anderson 2002).</w:t>
       </w:r>
     </w:p>
     <w:p>
@@ -1680,15 +2514,70 @@
         <w:pStyle w:val="normal0"/>
         <w:spacing w:line="360" w:lineRule="auto"/>
       </w:pPr>
+      <w:commentRangeStart w:id="9"/>
       <w:commentRangeStart w:id="10"/>
-      <w:commentRangeStart w:id="11"/>
-      <w:r>
-        <w:rPr>
-          <w:rFonts w:ascii="Times New Roman" w:eastAsia="Times New Roman" w:hAnsi="Times New Roman" w:cs="Times New Roman"/>
-          <w:sz w:val="24"/>
-          <w:szCs w:val="24"/>
-        </w:rPr>
-        <w:t>We report all models with AICc differences ( δaic = AIC</w:t>
+      <w:r>
+        <w:rPr>
+          <w:rFonts w:ascii="Times New Roman" w:eastAsia="Times New Roman" w:hAnsi="Times New Roman" w:cs="Times New Roman"/>
+          <w:sz w:val="24"/>
+          <w:szCs w:val="24"/>
+        </w:rPr>
+        <w:t xml:space="preserve">We report all models with </w:t>
+      </w:r>
+      <w:proofErr w:type="spellStart"/>
+      <w:r>
+        <w:rPr>
+          <w:rFonts w:ascii="Times New Roman" w:eastAsia="Times New Roman" w:hAnsi="Times New Roman" w:cs="Times New Roman"/>
+          <w:sz w:val="24"/>
+          <w:szCs w:val="24"/>
+        </w:rPr>
+        <w:t>AICc</w:t>
+      </w:r>
+      <w:proofErr w:type="spellEnd"/>
+      <w:r>
+        <w:rPr>
+          <w:rFonts w:ascii="Times New Roman" w:eastAsia="Times New Roman" w:hAnsi="Times New Roman" w:cs="Times New Roman"/>
+          <w:sz w:val="24"/>
+          <w:szCs w:val="24"/>
+        </w:rPr>
+        <w:t xml:space="preserve"> differences </w:t>
+      </w:r>
+      <w:proofErr w:type="gramStart"/>
+      <w:r>
+        <w:rPr>
+          <w:rFonts w:ascii="Times New Roman" w:eastAsia="Times New Roman" w:hAnsi="Times New Roman" w:cs="Times New Roman"/>
+          <w:sz w:val="24"/>
+          <w:szCs w:val="24"/>
+        </w:rPr>
+        <w:t xml:space="preserve">( </w:t>
+      </w:r>
+      <w:proofErr w:type="spellStart"/>
+      <w:r>
+        <w:rPr>
+          <w:rFonts w:ascii="Times New Roman" w:eastAsia="Times New Roman" w:hAnsi="Times New Roman" w:cs="Times New Roman"/>
+          <w:sz w:val="24"/>
+          <w:szCs w:val="24"/>
+        </w:rPr>
+        <w:t>δaic</w:t>
+      </w:r>
+      <w:proofErr w:type="spellEnd"/>
+      <w:proofErr w:type="gramEnd"/>
+      <w:r>
+        <w:rPr>
+          <w:rFonts w:ascii="Times New Roman" w:eastAsia="Times New Roman" w:hAnsi="Times New Roman" w:cs="Times New Roman"/>
+          <w:sz w:val="24"/>
+          <w:szCs w:val="24"/>
+        </w:rPr>
+        <w:t xml:space="preserve"> = </w:t>
+      </w:r>
+      <w:proofErr w:type="spellStart"/>
+      <w:r>
+        <w:rPr>
+          <w:rFonts w:ascii="Times New Roman" w:eastAsia="Times New Roman" w:hAnsi="Times New Roman" w:cs="Times New Roman"/>
+          <w:sz w:val="24"/>
+          <w:szCs w:val="24"/>
+        </w:rPr>
+        <w:t>AIC</w:t>
       </w:r>
       <w:r>
         <w:rPr>
@@ -1699,13 +2588,23 @@
         </w:rPr>
         <w:t>i</w:t>
       </w:r>
+      <w:proofErr w:type="spellEnd"/>
       <w:r>
         <w:rPr>
           <w:rFonts w:ascii="Arial Unicode MS" w:eastAsia="Arial Unicode MS" w:hAnsi="Arial Unicode MS" w:cs="Arial Unicode MS"/>
           <w:sz w:val="24"/>
           <w:szCs w:val="24"/>
         </w:rPr>
-        <w:t xml:space="preserve"> − AIC</w:t>
+        <w:t xml:space="preserve"> − </w:t>
+      </w:r>
+      <w:proofErr w:type="spellStart"/>
+      <w:r>
+        <w:rPr>
+          <w:rFonts w:ascii="Arial Unicode MS" w:eastAsia="Arial Unicode MS" w:hAnsi="Arial Unicode MS" w:cs="Arial Unicode MS"/>
+          <w:sz w:val="24"/>
+          <w:szCs w:val="24"/>
+        </w:rPr>
+        <w:t>AIC</w:t>
       </w:r>
       <w:r>
         <w:rPr>
@@ -1716,29 +2615,84 @@
         </w:rPr>
         <w:t>min</w:t>
       </w:r>
+      <w:proofErr w:type="spellEnd"/>
       <w:r>
         <w:rPr>
           <w:rFonts w:ascii="Cardo" w:eastAsia="Cardo" w:hAnsi="Cardo" w:cs="Cardo"/>
           <w:sz w:val="24"/>
           <w:szCs w:val="24"/>
         </w:rPr>
-        <w:t>) less than or equal to two ( δaic ≤ 2).</w:t>
+        <w:t xml:space="preserve">) less than or equal to two ( </w:t>
+      </w:r>
+      <w:proofErr w:type="spellStart"/>
+      <w:r>
+        <w:rPr>
+          <w:rFonts w:ascii="Cardo" w:eastAsia="Cardo" w:hAnsi="Cardo" w:cs="Cardo"/>
+          <w:sz w:val="24"/>
+          <w:szCs w:val="24"/>
+        </w:rPr>
+        <w:t>δaic</w:t>
+      </w:r>
+      <w:proofErr w:type="spellEnd"/>
+      <w:r>
+        <w:rPr>
+          <w:rFonts w:ascii="Cardo" w:eastAsia="Cardo" w:hAnsi="Cardo" w:cs="Cardo"/>
+          <w:sz w:val="24"/>
+          <w:szCs w:val="24"/>
+        </w:rPr>
+        <w:t xml:space="preserve"> ≤ 2).</w:t>
+      </w:r>
+      <w:commentRangeEnd w:id="9"/>
+      <w:r>
+        <w:commentReference w:id="9"/>
       </w:r>
       <w:commentRangeEnd w:id="10"/>
       <w:r>
         <w:commentReference w:id="10"/>
       </w:r>
-      <w:commentRangeEnd w:id="11"/>
-      <w:r>
-        <w:commentReference w:id="11"/>
-      </w:r>
-      <w:r>
-        <w:rPr>
-          <w:rFonts w:ascii="Times New Roman" w:eastAsia="Times New Roman" w:hAnsi="Times New Roman" w:cs="Times New Roman"/>
-          <w:sz w:val="24"/>
-          <w:szCs w:val="24"/>
-        </w:rPr>
-        <w:t xml:space="preserve"> In cases where we could not obtain measurements of all traits for all species, we performed model selection on reduced datasets without missing values (Appendix A). To account for model uncertainty, we performed model averaging of coefficients in all models with δaic &lt; 2, and included zeros as coefficients when variables did not enter a particular model (Burnham and Anderson 2002). We conducted all our analyses in R version 3.1.2 (R Core Development 2014) using the MuMIn package (</w:t>
+      <w:r>
+        <w:rPr>
+          <w:rFonts w:ascii="Times New Roman" w:eastAsia="Times New Roman" w:hAnsi="Times New Roman" w:cs="Times New Roman"/>
+          <w:sz w:val="24"/>
+          <w:szCs w:val="24"/>
+        </w:rPr>
+        <w:t xml:space="preserve"> In cases where we could not obtain measurements of all traits for all species, we performed model selection on reduced datasets without missing values (Appendix A). To account for model uncertainty, we performed model averaging of coefficients in all models with </w:t>
+      </w:r>
+      <w:proofErr w:type="spellStart"/>
+      <w:r>
+        <w:rPr>
+          <w:rFonts w:ascii="Times New Roman" w:eastAsia="Times New Roman" w:hAnsi="Times New Roman" w:cs="Times New Roman"/>
+          <w:sz w:val="24"/>
+          <w:szCs w:val="24"/>
+        </w:rPr>
+        <w:t>δaic</w:t>
+      </w:r>
+      <w:proofErr w:type="spellEnd"/>
+      <w:r>
+        <w:rPr>
+          <w:rFonts w:ascii="Times New Roman" w:eastAsia="Times New Roman" w:hAnsi="Times New Roman" w:cs="Times New Roman"/>
+          <w:sz w:val="24"/>
+          <w:szCs w:val="24"/>
+        </w:rPr>
+        <w:t xml:space="preserve"> &lt; 2, and included zeros as coefficients when variables did not enter a particular model (Burnham and Anderson 2002). We conducted all our analyses in R version 3.1.2 (R Core Development 2014) using the </w:t>
+      </w:r>
+      <w:proofErr w:type="spellStart"/>
+      <w:r>
+        <w:rPr>
+          <w:rFonts w:ascii="Times New Roman" w:eastAsia="Times New Roman" w:hAnsi="Times New Roman" w:cs="Times New Roman"/>
+          <w:sz w:val="24"/>
+          <w:szCs w:val="24"/>
+        </w:rPr>
+        <w:t>MuMIn</w:t>
+      </w:r>
+      <w:proofErr w:type="spellEnd"/>
+      <w:r>
+        <w:rPr>
+          <w:rFonts w:ascii="Times New Roman" w:eastAsia="Times New Roman" w:hAnsi="Times New Roman" w:cs="Times New Roman"/>
+          <w:sz w:val="24"/>
+          <w:szCs w:val="24"/>
+        </w:rPr>
+        <w:t xml:space="preserve"> package (</w:t>
       </w:r>
       <w:hyperlink r:id="rId7">
         <w:r>
@@ -1779,7 +2733,47 @@
           <w:szCs w:val="24"/>
           <w:highlight w:val="yellow"/>
         </w:rPr>
-        <w:t>-somewhere here, need to address multi-collinearity of predictor variables etc.</w:t>
+        <w:t>-</w:t>
+      </w:r>
+      <w:proofErr w:type="gramStart"/>
+      <w:r>
+        <w:rPr>
+          <w:rFonts w:ascii="Times New Roman" w:eastAsia="Times New Roman" w:hAnsi="Times New Roman" w:cs="Times New Roman"/>
+          <w:sz w:val="24"/>
+          <w:szCs w:val="24"/>
+          <w:highlight w:val="yellow"/>
+        </w:rPr>
+        <w:t>somewhere</w:t>
+      </w:r>
+      <w:proofErr w:type="gramEnd"/>
+      <w:r>
+        <w:rPr>
+          <w:rFonts w:ascii="Times New Roman" w:eastAsia="Times New Roman" w:hAnsi="Times New Roman" w:cs="Times New Roman"/>
+          <w:sz w:val="24"/>
+          <w:szCs w:val="24"/>
+          <w:highlight w:val="yellow"/>
+        </w:rPr>
+        <w:t xml:space="preserve"> here, need to address multi-</w:t>
+      </w:r>
+      <w:proofErr w:type="spellStart"/>
+      <w:r>
+        <w:rPr>
+          <w:rFonts w:ascii="Times New Roman" w:eastAsia="Times New Roman" w:hAnsi="Times New Roman" w:cs="Times New Roman"/>
+          <w:sz w:val="24"/>
+          <w:szCs w:val="24"/>
+          <w:highlight w:val="yellow"/>
+        </w:rPr>
+        <w:t>collinearity</w:t>
+      </w:r>
+      <w:proofErr w:type="spellEnd"/>
+      <w:r>
+        <w:rPr>
+          <w:rFonts w:ascii="Times New Roman" w:eastAsia="Times New Roman" w:hAnsi="Times New Roman" w:cs="Times New Roman"/>
+          <w:sz w:val="24"/>
+          <w:szCs w:val="24"/>
+          <w:highlight w:val="yellow"/>
+        </w:rPr>
+        <w:t xml:space="preserve"> of predictor variables etc.</w:t>
       </w:r>
     </w:p>
     <w:p>
@@ -1855,6 +2849,13 @@
         </w:rPr>
         <w:t>There is considerable variability in nutritional profile among aquatic taxa.</w:t>
       </w:r>
+      <w:r>
+        <w:rPr>
+          <w:rFonts w:ascii="Times New Roman" w:hAnsi="Times New Roman" w:cs="Times New Roman"/>
+          <w:b/>
+        </w:rPr>
+        <w:t xml:space="preserve"> Variability is highest for micronutrients, lower for macronutrients.</w:t>
+      </w:r>
     </w:p>
     <w:p>
       <w:pPr>
@@ -1873,7 +2874,23 @@
           <w:rFonts w:ascii="Times New Roman" w:hAnsi="Times New Roman" w:cs="Times New Roman"/>
           <w:b/>
         </w:rPr>
-        <w:t>Functional groups have distinct multi-nutrient profiles (mds plot with finfish/crustaceans/molluscs color coded).</w:t>
+        <w:t>Functional groups have distinct multi-nutrient profiles (</w:t>
+      </w:r>
+      <w:proofErr w:type="spellStart"/>
+      <w:r>
+        <w:rPr>
+          <w:rFonts w:ascii="Times New Roman" w:hAnsi="Times New Roman" w:cs="Times New Roman"/>
+          <w:b/>
+        </w:rPr>
+        <w:t>mds</w:t>
+      </w:r>
+      <w:proofErr w:type="spellEnd"/>
+      <w:r>
+        <w:rPr>
+          <w:rFonts w:ascii="Times New Roman" w:hAnsi="Times New Roman" w:cs="Times New Roman"/>
+          <w:b/>
+        </w:rPr>
+        <w:t xml:space="preserve"> plot with finfish/crustaceans/molluscs color coded).</w:t>
       </w:r>
     </w:p>
     <w:p>
@@ -1960,10 +2977,24 @@
           <w:rFonts w:ascii="Times New Roman" w:hAnsi="Times New Roman" w:cs="Times New Roman"/>
           <w:b/>
         </w:rPr>
-        <w:t>ADD SOME SORT OF CASE STUDY THAT LOOKS AT NUTRITIONAL FUNCTIONAL DIVERSITY IN A GIVEN COUNTRY OR TAXON??</w:t>
-      </w:r>
-      <w:bookmarkStart w:id="12" w:name="_GoBack"/>
-      <w:bookmarkEnd w:id="12"/>
+        <w:t xml:space="preserve">ADD SOME SORT OF CASE </w:t>
+      </w:r>
+      <w:proofErr w:type="gramStart"/>
+      <w:r>
+        <w:rPr>
+          <w:rFonts w:ascii="Times New Roman" w:hAnsi="Times New Roman" w:cs="Times New Roman"/>
+          <w:b/>
+        </w:rPr>
+        <w:t>STUDY</w:t>
+      </w:r>
+      <w:proofErr w:type="gramEnd"/>
+      <w:r>
+        <w:rPr>
+          <w:rFonts w:ascii="Times New Roman" w:hAnsi="Times New Roman" w:cs="Times New Roman"/>
+          <w:b/>
+        </w:rPr>
+        <w:t xml:space="preserve"> THAT LOOKS AT NUTRITIONAL FUNCTIONAL DIVERSITY IN A GIVEN COUNTRY OR TAXON??</w:t>
+      </w:r>
     </w:p>
     <w:p>
       <w:pPr>
@@ -2020,39 +3051,25 @@
           <w:sz w:val="24"/>
           <w:szCs w:val="24"/>
         </w:rPr>
-        <w:t xml:space="preserve">We found that the substantial variation in the nutritional content of an edible portion among seafood species can be explained partly major ecological </w:t>
-      </w:r>
-      <w:r>
-        <w:rPr>
-          <w:rFonts w:ascii="Times New Roman" w:eastAsia="Times New Roman" w:hAnsi="Times New Roman" w:cs="Times New Roman"/>
-          <w:sz w:val="24"/>
-          <w:szCs w:val="24"/>
-        </w:rPr>
-        <w:t>t</w:t>
-      </w:r>
-      <w:r>
-        <w:rPr>
-          <w:rFonts w:ascii="Times New Roman" w:eastAsia="Times New Roman" w:hAnsi="Times New Roman" w:cs="Times New Roman"/>
-          <w:sz w:val="24"/>
-          <w:szCs w:val="24"/>
-        </w:rPr>
-        <w:t>rai</w:t>
-      </w:r>
-      <w:r>
-        <w:rPr>
-          <w:rFonts w:ascii="Times New Roman" w:eastAsia="Times New Roman" w:hAnsi="Times New Roman" w:cs="Times New Roman"/>
-          <w:sz w:val="24"/>
-          <w:szCs w:val="24"/>
-        </w:rPr>
-        <w:t xml:space="preserve">ts: functional group, </w:t>
-      </w:r>
-      <w:r>
-        <w:rPr>
-          <w:rFonts w:ascii="Times New Roman" w:eastAsia="Times New Roman" w:hAnsi="Times New Roman" w:cs="Times New Roman"/>
-          <w:sz w:val="24"/>
-          <w:szCs w:val="24"/>
-        </w:rPr>
-        <w:t xml:space="preserve">latitude, body size and habitat associations. </w:t>
+        <w:t xml:space="preserve">We found that the substantial variation in the nutritional content of an edible portion among seafood species can be explained partly major ecological traits: functional group, latitude, </w:t>
+      </w:r>
+      <w:proofErr w:type="gramStart"/>
+      <w:r>
+        <w:rPr>
+          <w:rFonts w:ascii="Times New Roman" w:eastAsia="Times New Roman" w:hAnsi="Times New Roman" w:cs="Times New Roman"/>
+          <w:sz w:val="24"/>
+          <w:szCs w:val="24"/>
+        </w:rPr>
+        <w:t>body</w:t>
+      </w:r>
+      <w:proofErr w:type="gramEnd"/>
+      <w:r>
+        <w:rPr>
+          <w:rFonts w:ascii="Times New Roman" w:eastAsia="Times New Roman" w:hAnsi="Times New Roman" w:cs="Times New Roman"/>
+          <w:sz w:val="24"/>
+          <w:szCs w:val="24"/>
+        </w:rPr>
+        <w:t xml:space="preserve"> size and habitat associations. </w:t>
       </w:r>
     </w:p>
     <w:p>
@@ -2082,8 +3099,38 @@
           <w:sz w:val="24"/>
           <w:szCs w:val="24"/>
         </w:rPr>
-        <w:t>In the context of DRI, very few species reach 25% of DRI for more than one micronutrient in a single portion. This means that to achieve RDI targets for a broad range of micronutrients, human diets must contain a variety of seafood species.</w:t>
-      </w:r>
+        <w:t xml:space="preserve">In particular, some functional groups, such as </w:t>
+      </w:r>
+      <w:proofErr w:type="spellStart"/>
+      <w:r>
+        <w:rPr>
+          <w:rFonts w:ascii="Times New Roman" w:eastAsia="Times New Roman" w:hAnsi="Times New Roman" w:cs="Times New Roman"/>
+          <w:sz w:val="24"/>
+          <w:szCs w:val="24"/>
+        </w:rPr>
+        <w:t>molluscs</w:t>
+      </w:r>
+      <w:proofErr w:type="spellEnd"/>
+      <w:r>
+        <w:rPr>
+          <w:rFonts w:ascii="Times New Roman" w:eastAsia="Times New Roman" w:hAnsi="Times New Roman" w:cs="Times New Roman"/>
+          <w:sz w:val="24"/>
+          <w:szCs w:val="24"/>
+        </w:rPr>
+        <w:t xml:space="preserve">, </w:t>
+      </w:r>
+      <w:proofErr w:type="gramStart"/>
+      <w:r>
+        <w:rPr>
+          <w:rFonts w:ascii="Times New Roman" w:eastAsia="Times New Roman" w:hAnsi="Times New Roman" w:cs="Times New Roman"/>
+          <w:sz w:val="24"/>
+          <w:szCs w:val="24"/>
+        </w:rPr>
+        <w:t>have ….</w:t>
+      </w:r>
+      <w:bookmarkStart w:id="11" w:name="_GoBack"/>
+      <w:bookmarkEnd w:id="11"/>
+      <w:proofErr w:type="gramEnd"/>
     </w:p>
     <w:p>
       <w:pPr>
@@ -2106,11 +3153,41 @@
           <w:szCs w:val="24"/>
         </w:rPr>
       </w:pPr>
+      <w:r>
+        <w:rPr>
+          <w:rFonts w:ascii="Times New Roman" w:eastAsia="Times New Roman" w:hAnsi="Times New Roman" w:cs="Times New Roman"/>
+          <w:sz w:val="24"/>
+          <w:szCs w:val="24"/>
+        </w:rPr>
+        <w:t>In the context of DRI, very few species reach 25% of DRI for more than one micronutrient in a single portion. This means that to achieve RDI targets for a broad range of micronutrients, human diets must contain a variety of seafood species.</w:t>
+      </w:r>
     </w:p>
     <w:p>
       <w:pPr>
         <w:pStyle w:val="normal0"/>
         <w:spacing w:line="360" w:lineRule="auto"/>
+        <w:rPr>
+          <w:rFonts w:ascii="Times New Roman" w:eastAsia="Times New Roman" w:hAnsi="Times New Roman" w:cs="Times New Roman"/>
+          <w:sz w:val="24"/>
+          <w:szCs w:val="24"/>
+        </w:rPr>
+      </w:pPr>
+    </w:p>
+    <w:p>
+      <w:pPr>
+        <w:pStyle w:val="normal0"/>
+        <w:spacing w:line="360" w:lineRule="auto"/>
+        <w:rPr>
+          <w:rFonts w:ascii="Times New Roman" w:eastAsia="Times New Roman" w:hAnsi="Times New Roman" w:cs="Times New Roman"/>
+          <w:sz w:val="24"/>
+          <w:szCs w:val="24"/>
+        </w:rPr>
+      </w:pPr>
+    </w:p>
+    <w:p>
+      <w:pPr>
+        <w:pStyle w:val="normal0"/>
+        <w:spacing w:line="360" w:lineRule="auto"/>
       </w:pPr>
       <w:r>
         <w:rPr>
@@ -2121,7 +3198,7 @@
         </w:rPr>
         <w:t xml:space="preserve">The two axes that most strongly control nutritional content of the edible portion are body size and latitude. In order to meet at least 25% of RDI for a range of nutrients, species must be XX size </w:t>
       </w:r>
-      <w:commentRangeStart w:id="13"/>
+      <w:commentRangeStart w:id="12"/>
       <w:r>
         <w:rPr>
           <w:rFonts w:ascii="Times New Roman" w:eastAsia="Times New Roman" w:hAnsi="Times New Roman" w:cs="Times New Roman"/>
@@ -2131,9 +3208,9 @@
         </w:rPr>
         <w:t>and</w:t>
       </w:r>
-      <w:commentRangeEnd w:id="13"/>
-      <w:r>
-        <w:commentReference w:id="13"/>
+      <w:commentRangeEnd w:id="12"/>
+      <w:r>
+        <w:commentReference w:id="12"/>
       </w:r>
       <w:r>
         <w:rPr>
@@ -2150,7 +3227,79 @@
           <w:sz w:val="24"/>
           <w:szCs w:val="24"/>
         </w:rPr>
-        <w:t>In contrast to much of the existing work on stoichiometry in fishes, which address patterns of macroelement and macronutrient variability, here we studied variability in microelemental composition. We found even greater levels of variability in micronutrient stoichiometry than have been documented in the literature for macroelements. We found that Calcium content per edible portion varied by more than 500-fold (min=2.99, max=1503.00, median=45.15 mg/100 g). Fatty acids varied by X amount. Essential microelements varied by X fold, while non-essential elements such as mercury varied by X amount. It is possible that we found higher levels of variability than have been previously documented because we focused on micronutrients, which may be more variable across taxa than macronutrients due to their higher degree of functional specificity or lower level of homeostasis (Karimi et al. 2006). In addition, we sampled fishes over a much greater range of taxa, body sizes, geographic origins etc. Further, our data are for the edible portion of fish, which includes different body tissues depending on the species and its size. Sometimes the edible portion contains organs such as liver and skeleton, sometimes it is just muscle tissue. Nonetheless, in spite of the diversity of fishes included in our analysis, we found that our models had relatively high levels of explanatory power, suggesting that we have identified some traits that have a strong influence on whole body stoichiometry as well as the stoichiometry of the edible portion.</w:t>
+        <w:t xml:space="preserve">In contrast to much of the existing work on stoichiometry in fishes, which address patterns of </w:t>
+      </w:r>
+      <w:proofErr w:type="spellStart"/>
+      <w:r>
+        <w:rPr>
+          <w:rFonts w:ascii="Times New Roman" w:eastAsia="Times New Roman" w:hAnsi="Times New Roman" w:cs="Times New Roman"/>
+          <w:sz w:val="24"/>
+          <w:szCs w:val="24"/>
+        </w:rPr>
+        <w:t>macroelement</w:t>
+      </w:r>
+      <w:proofErr w:type="spellEnd"/>
+      <w:r>
+        <w:rPr>
+          <w:rFonts w:ascii="Times New Roman" w:eastAsia="Times New Roman" w:hAnsi="Times New Roman" w:cs="Times New Roman"/>
+          <w:sz w:val="24"/>
+          <w:szCs w:val="24"/>
+        </w:rPr>
+        <w:t xml:space="preserve"> and macronutrient variability, here we studied variability in </w:t>
+      </w:r>
+      <w:proofErr w:type="spellStart"/>
+      <w:r>
+        <w:rPr>
+          <w:rFonts w:ascii="Times New Roman" w:eastAsia="Times New Roman" w:hAnsi="Times New Roman" w:cs="Times New Roman"/>
+          <w:sz w:val="24"/>
+          <w:szCs w:val="24"/>
+        </w:rPr>
+        <w:t>microelemental</w:t>
+      </w:r>
+      <w:proofErr w:type="spellEnd"/>
+      <w:r>
+        <w:rPr>
+          <w:rFonts w:ascii="Times New Roman" w:eastAsia="Times New Roman" w:hAnsi="Times New Roman" w:cs="Times New Roman"/>
+          <w:sz w:val="24"/>
+          <w:szCs w:val="24"/>
+        </w:rPr>
+        <w:t xml:space="preserve"> composition. We found even greater levels of variability in micronutrient stoichiometry than have been documented in the literature for </w:t>
+      </w:r>
+      <w:proofErr w:type="spellStart"/>
+      <w:r>
+        <w:rPr>
+          <w:rFonts w:ascii="Times New Roman" w:eastAsia="Times New Roman" w:hAnsi="Times New Roman" w:cs="Times New Roman"/>
+          <w:sz w:val="24"/>
+          <w:szCs w:val="24"/>
+        </w:rPr>
+        <w:t>macroelements</w:t>
+      </w:r>
+      <w:proofErr w:type="spellEnd"/>
+      <w:r>
+        <w:rPr>
+          <w:rFonts w:ascii="Times New Roman" w:eastAsia="Times New Roman" w:hAnsi="Times New Roman" w:cs="Times New Roman"/>
+          <w:sz w:val="24"/>
+          <w:szCs w:val="24"/>
+        </w:rPr>
+        <w:t>. We found that Calcium content per edible portion varied by more than 500-fold (min=2.99, max=1503.00, median=45.15 mg/100 g). Fatty acids varied by X amount. Essential microelements varied by X fold, while non-essential elements such as mercury varied by X amount. It is possible that we found higher levels of variability than have been previously documented because we focused on micronutrients, which may be more variable across taxa than macronutrients due to their higher degree of functional specificity or lower level of homeostasis (</w:t>
+      </w:r>
+      <w:proofErr w:type="spellStart"/>
+      <w:r>
+        <w:rPr>
+          <w:rFonts w:ascii="Times New Roman" w:eastAsia="Times New Roman" w:hAnsi="Times New Roman" w:cs="Times New Roman"/>
+          <w:sz w:val="24"/>
+          <w:szCs w:val="24"/>
+        </w:rPr>
+        <w:t>Karimi</w:t>
+      </w:r>
+      <w:proofErr w:type="spellEnd"/>
+      <w:r>
+        <w:rPr>
+          <w:rFonts w:ascii="Times New Roman" w:eastAsia="Times New Roman" w:hAnsi="Times New Roman" w:cs="Times New Roman"/>
+          <w:sz w:val="24"/>
+          <w:szCs w:val="24"/>
+        </w:rPr>
+        <w:t xml:space="preserve"> et al. 2006). In addition, we sampled fishes over a much greater range of taxa, body sizes, geographic origins etc. Further, our data are for the edible portion of fish, which includes different body tissues depending on the species and its size. Sometimes the edible portion contains organs such as liver and skeleton, sometimes it is just muscle tissue. Nonetheless, in spite of the diversity of fishes included in our analysis, we found that our models had relatively high levels of explanatory power, suggesting that we have identified some traits that have a strong influence on whole body stoichiometry as well as the stoichiometry of the edible portion.</w:t>
       </w:r>
     </w:p>
     <w:p>
@@ -2244,7 +3393,15 @@
         <w:pStyle w:val="CommentText"/>
       </w:pPr>
       <w:r>
-        <w:t>The novelty is: We articulate and demonstrate how to assess the relationship between ecological structure and human well-being, something that is rarely done adequately in the literature (i.e. see Cardinale et al Science paper). Specifically, we integrate ecological variation and human dietary consumption patterns to characterize the complex relationship between ecological processes and human well-being.</w:t>
+        <w:t xml:space="preserve">The novelty is: We articulate and demonstrate how to assess the relationship between ecological structure and human well-being, something that is rarely done adequately in the literature (i.e. see </w:t>
+      </w:r>
+      <w:proofErr w:type="spellStart"/>
+      <w:r>
+        <w:t>Cardinale</w:t>
+      </w:r>
+      <w:proofErr w:type="spellEnd"/>
+      <w:r>
+        <w:t xml:space="preserve"> et al Science paper). Specifically, we integrate ecological variation and human dietary consumption patterns to characterize the complex relationship between ecological processes and human well-being.</w:t>
       </w:r>
     </w:p>
   </w:comment>
@@ -2353,8 +3510,13 @@
         <w:widowControl w:val="0"/>
         <w:spacing w:line="240" w:lineRule="auto"/>
       </w:pPr>
-      <w:r>
-        <w:t>reference here a table that will tell us what those species are. Maybe in the SI? Also a brief table of how many are fish, inverts, etc. and for which species you have info on which nutrient.</w:t>
+      <w:proofErr w:type="gramStart"/>
+      <w:r>
+        <w:t>reference</w:t>
+      </w:r>
+      <w:proofErr w:type="gramEnd"/>
+      <w:r>
+        <w:t xml:space="preserve"> here a table that will tell us what those species are. Maybe in the SI? Also a brief table of how many are fish, inverts, etc. and for which species you have info on which nutrient.</w:t>
       </w:r>
     </w:p>
   </w:comment>
@@ -2374,67 +3536,83 @@
       </w:r>
     </w:p>
   </w:comment>
-  <w:comment w:id="7" w:author="Matthew Siegle" w:date="2015-12-09T13:47:00Z" w:initials="">
+  <w:comment w:id="8" w:author="Joey Bernhardt" w:date="2015-12-09T13:52:00Z" w:initials="JB">
+    <w:p>
+      <w:pPr>
+        <w:pStyle w:val="CommentText"/>
+      </w:pPr>
+      <w:r>
+        <w:rPr>
+          <w:rStyle w:val="CommentReference"/>
+        </w:rPr>
+        <w:annotationRef/>
+      </w:r>
+      <w:proofErr w:type="gramStart"/>
+      <w:r>
+        <w:t>need</w:t>
+      </w:r>
+      <w:proofErr w:type="gramEnd"/>
+      <w:r>
+        <w:t xml:space="preserve"> to add in details on the multivariate stats.</w:t>
+      </w:r>
+    </w:p>
+  </w:comment>
+  <w:comment w:id="9" w:author="Mary O'Connor" w:date="2015-12-09T13:47:00Z" w:initials="">
     <w:p>
       <w:pPr>
         <w:pStyle w:val="normal0"/>
         <w:widowControl w:val="0"/>
         <w:spacing w:line="240" w:lineRule="auto"/>
       </w:pPr>
-      <w:r>
-        <w:t>brief description of this</w:t>
+      <w:proofErr w:type="gramStart"/>
+      <w:r>
+        <w:t>we</w:t>
+      </w:r>
+      <w:proofErr w:type="gramEnd"/>
+      <w:r>
+        <w:t xml:space="preserve"> need to report all of them. You could say here we averaged these models with delta </w:t>
+      </w:r>
+      <w:proofErr w:type="spellStart"/>
+      <w:r>
+        <w:t>vals</w:t>
+      </w:r>
+      <w:proofErr w:type="spellEnd"/>
+      <w:r>
+        <w:t xml:space="preserve"> &lt; 2</w:t>
       </w:r>
     </w:p>
   </w:comment>
-  <w:comment w:id="9" w:author="Joey Bernhardt" w:date="2015-12-09T13:52:00Z" w:initials="JB">
-    <w:p>
-      <w:pPr>
-        <w:pStyle w:val="CommentText"/>
-      </w:pPr>
-      <w:r>
-        <w:rPr>
-          <w:rStyle w:val="CommentReference"/>
-        </w:rPr>
-        <w:annotationRef/>
-      </w:r>
-      <w:r>
-        <w:t>need to add in details on the multivariate stats.</w:t>
-      </w:r>
-    </w:p>
-  </w:comment>
-  <w:comment w:id="10" w:author="Mary O'Connor" w:date="2015-12-09T13:47:00Z" w:initials="">
+  <w:comment w:id="10" w:author="Joey Bernhardt" w:date="2015-12-09T13:47:00Z" w:initials="">
     <w:p>
       <w:pPr>
         <w:pStyle w:val="normal0"/>
         <w:widowControl w:val="0"/>
         <w:spacing w:line="240" w:lineRule="auto"/>
       </w:pPr>
-      <w:r>
-        <w:t>we need to report all of them. You could say here we averaged these models with delta vals &lt; 2</w:t>
+      <w:proofErr w:type="gramStart"/>
+      <w:r>
+        <w:t>ok</w:t>
+      </w:r>
+      <w:proofErr w:type="gramEnd"/>
+      <w:r>
+        <w:t xml:space="preserve"> yes, will do</w:t>
       </w:r>
     </w:p>
   </w:comment>
-  <w:comment w:id="11" w:author="Joey Bernhardt" w:date="2015-12-09T13:47:00Z" w:initials="">
+  <w:comment w:id="12" w:author="Joey Bernhardt" w:date="2015-12-09T14:13:00Z" w:initials="">
     <w:p>
       <w:pPr>
         <w:pStyle w:val="normal0"/>
         <w:widowControl w:val="0"/>
         <w:spacing w:line="240" w:lineRule="auto"/>
       </w:pPr>
-      <w:r>
-        <w:t>ok yes, will do</w:t>
-      </w:r>
-    </w:p>
-  </w:comment>
-  <w:comment w:id="13" w:author="Joey Bernhardt" w:date="2015-12-09T14:13:00Z" w:initials="">
-    <w:p>
-      <w:pPr>
-        <w:pStyle w:val="normal0"/>
-        <w:widowControl w:val="0"/>
-        <w:spacing w:line="240" w:lineRule="auto"/>
-      </w:pPr>
-      <w:r>
-        <w:t>identify these thresholds, and if they vary in direction depending on the nutrient</w:t>
+      <w:proofErr w:type="gramStart"/>
+      <w:r>
+        <w:t>identify</w:t>
+      </w:r>
+      <w:proofErr w:type="gramEnd"/>
+      <w:r>
+        <w:t xml:space="preserve"> these thresholds, and if they vary in direction depending on the nutrient</w:t>
       </w:r>
     </w:p>
   </w:comment>

</xml_diff>